<commit_message>
modified in order to show general public
</commit_message>
<xml_diff>
--- a/03要件定義書  -akita.docx
+++ b/03要件定義書  -akita.docx
@@ -1,6 +1,6 @@
 
 <file path=word/document.xml><?xml version="1.0" encoding="utf-8"?>
-<w:document xmlns:wpc="http://schemas.microsoft.com/office/word/2010/wordprocessingCanvas" xmlns:mc="http://schemas.openxmlformats.org/markup-compatibility/2006" xmlns:o="urn:schemas-microsoft-com:office:office" xmlns:r="http://schemas.openxmlformats.org/officeDocument/2006/relationships" xmlns:m="http://schemas.openxmlformats.org/officeDocument/2006/math" xmlns:v="urn:schemas-microsoft-com:vml" xmlns:wp14="http://schemas.microsoft.com/office/word/2010/wordprocessingDrawing" xmlns:wp="http://schemas.openxmlformats.org/drawingml/2006/wordprocessingDrawing" xmlns:w10="urn:schemas-microsoft-com:office:word" xmlns:w="http://schemas.openxmlformats.org/wordprocessingml/2006/main" xmlns:w14="http://schemas.microsoft.com/office/word/2010/wordml" xmlns:w15="http://schemas.microsoft.com/office/word/2012/wordml" xmlns:wpg="http://schemas.microsoft.com/office/word/2010/wordprocessingGroup" xmlns:wpi="http://schemas.microsoft.com/office/word/2010/wordprocessingInk" xmlns:wne="http://schemas.microsoft.com/office/word/2006/wordml" xmlns:wps="http://schemas.microsoft.com/office/word/2010/wordprocessingShape" mc:Ignorable="w14 w15 wp14">
+<w:document xmlns:wpc="http://schemas.microsoft.com/office/word/2010/wordprocessingCanvas" xmlns:cx="http://schemas.microsoft.com/office/drawing/2014/chartex" xmlns:cx1="http://schemas.microsoft.com/office/drawing/2015/9/8/chartex" xmlns:cx2="http://schemas.microsoft.com/office/drawing/2015/10/21/chartex" xmlns:cx3="http://schemas.microsoft.com/office/drawing/2016/5/9/chartex" xmlns:cx4="http://schemas.microsoft.com/office/drawing/2016/5/10/chartex" xmlns:cx5="http://schemas.microsoft.com/office/drawing/2016/5/11/chartex" xmlns:cx6="http://schemas.microsoft.com/office/drawing/2016/5/12/chartex" xmlns:cx7="http://schemas.microsoft.com/office/drawing/2016/5/13/chartex" xmlns:cx8="http://schemas.microsoft.com/office/drawing/2016/5/14/chartex" xmlns:mc="http://schemas.openxmlformats.org/markup-compatibility/2006" xmlns:aink="http://schemas.microsoft.com/office/drawing/2016/ink" xmlns:am3d="http://schemas.microsoft.com/office/drawing/2017/model3d" xmlns:o="urn:schemas-microsoft-com:office:office" xmlns:oel="http://schemas.microsoft.com/office/2019/extlst" xmlns:r="http://schemas.openxmlformats.org/officeDocument/2006/relationships" xmlns:m="http://schemas.openxmlformats.org/officeDocument/2006/math" xmlns:v="urn:schemas-microsoft-com:vml" xmlns:wp14="http://schemas.microsoft.com/office/word/2010/wordprocessingDrawing" xmlns:wp="http://schemas.openxmlformats.org/drawingml/2006/wordprocessingDrawing" xmlns:w10="urn:schemas-microsoft-com:office:word" xmlns:w="http://schemas.openxmlformats.org/wordprocessingml/2006/main" xmlns:w14="http://schemas.microsoft.com/office/word/2010/wordml" xmlns:w15="http://schemas.microsoft.com/office/word/2012/wordml" xmlns:w16cex="http://schemas.microsoft.com/office/word/2018/wordml/cex" xmlns:w16cid="http://schemas.microsoft.com/office/word/2016/wordml/cid" xmlns:w16="http://schemas.microsoft.com/office/word/2018/wordml" xmlns:w16du="http://schemas.microsoft.com/office/word/2023/wordml/word16du" xmlns:w16sdtdh="http://schemas.microsoft.com/office/word/2020/wordml/sdtdatahash" xmlns:w16se="http://schemas.microsoft.com/office/word/2015/wordml/symex" xmlns:wpg="http://schemas.microsoft.com/office/word/2010/wordprocessingGroup" xmlns:wpi="http://schemas.microsoft.com/office/word/2010/wordprocessingInk" xmlns:wne="http://schemas.microsoft.com/office/word/2006/wordml" xmlns:wps="http://schemas.microsoft.com/office/word/2010/wordprocessingShape" mc:Ignorable="w14 w15 w16se w16cid w16 w16cex w16sdtdh w16du wp14">
   <w:body>
     <w:p>
       <w:pPr>
@@ -28,19 +28,26 @@
     <w:p>
       <w:pPr>
         <w:jc w:val="center"/>
-      </w:pPr>
-      <w:proofErr w:type="spellStart"/>
-      <w:r>
-        <w:t>Ver</w:t>
-      </w:r>
-      <w:proofErr w:type="spellEnd"/>
-      <w:r>
-        <w:t xml:space="preserve"> 1.0.0</w:t>
+        <w:rPr>
+          <w:rFonts w:hint="eastAsia"/>
+        </w:rPr>
+      </w:pPr>
+      <w:r>
+        <w:t>Ver 1.0.</w:t>
+      </w:r>
+      <w:r>
+        <w:rPr>
+          <w:rFonts w:hint="eastAsia"/>
+        </w:rPr>
+        <w:t>2</w:t>
       </w:r>
     </w:p>
     <w:p>
       <w:pPr>
         <w:jc w:val="center"/>
+        <w:rPr>
+          <w:rFonts w:hint="eastAsia"/>
+        </w:rPr>
       </w:pPr>
       <w:r>
         <w:rPr>
@@ -58,7 +65,13 @@
         <w:rPr>
           <w:rFonts w:hint="eastAsia"/>
         </w:rPr>
-        <w:t>2024/5/7</w:t>
+        <w:t>2024/5/</w:t>
+      </w:r>
+      <w:r>
+        <w:rPr>
+          <w:rFonts w:hint="eastAsia"/>
+        </w:rPr>
+        <w:t>12</w:t>
       </w:r>
     </w:p>
     <w:p>
@@ -3359,28 +3372,18 @@
     </w:p>
     <w:p>
       <w:r>
-        <w:t xml:space="preserve">　・就職活動自体は既に開始しており、目度として３か月程度以内に採用されることを目指している。</w:t>
-      </w:r>
-    </w:p>
-    <w:p>
-      <w:r>
-        <w:rPr>
-          <w:rFonts w:hint="eastAsia"/>
-        </w:rPr>
-        <w:t xml:space="preserve">　・制作物は主にGitHub上に保存し、成果物のダウンロードも可能となるようにしたい。</w:t>
-      </w:r>
-    </w:p>
-    <w:p>
-      <w:r>
-        <w:t xml:space="preserve">　・</w:t>
-      </w:r>
-      <w:proofErr w:type="spellStart"/>
-      <w:r>
-        <w:t>Qiita</w:t>
-      </w:r>
-      <w:proofErr w:type="spellEnd"/>
-      <w:r>
-        <w:t>の自身ページへのリンクを用意し、記事として作成したものを参照できるようにしたい。</w:t>
+        <w:t xml:space="preserve">　</w:t>
+      </w:r>
+      <w:r>
+        <w:rPr>
+          <w:rFonts w:hint="eastAsia"/>
+        </w:rPr>
+        <w:t>・制作物は主にGitHub上に保存し、成果物のダウンロードも可能となるようにしたい。</w:t>
+      </w:r>
+    </w:p>
+    <w:p>
+      <w:r>
+        <w:t xml:space="preserve">　・Qiitaの自身ページへのリンクを用意し、記事として作成したものを参照できるようにしたい。</w:t>
       </w:r>
     </w:p>
     <w:p>
@@ -3393,7 +3396,13 @@
     </w:p>
     <w:p>
       <w:r>
-        <w:t xml:space="preserve">　・掲載する成果物の種類は以下の通り。</w:t>
+        <w:t xml:space="preserve">　・掲載する成果物の種類は</w:t>
+      </w:r>
+      <w:r>
+        <w:rPr>
+          <w:rFonts w:hint="eastAsia"/>
+        </w:rPr>
+        <w:t>D）定義を参照。</w:t>
       </w:r>
     </w:p>
     <w:p>
@@ -3405,103 +3414,6 @@
         </w:numPr>
         <w:ind w:leftChars="0"/>
       </w:pPr>
-      <w:r>
-        <w:rPr>
-          <w:rFonts w:hint="eastAsia"/>
-        </w:rPr>
-        <w:t>成果物（VBA）</w:t>
-      </w:r>
-    </w:p>
-    <w:p>
-      <w:pPr>
-        <w:pStyle w:val="a5"/>
-        <w:numPr>
-          <w:ilvl w:val="2"/>
-          <w:numId w:val="1"/>
-        </w:numPr>
-        <w:ind w:leftChars="0"/>
-      </w:pPr>
-      <w:r>
-        <w:t>成果物（</w:t>
-      </w:r>
-      <w:r>
-        <w:rPr>
-          <w:rFonts w:hint="eastAsia"/>
-        </w:rPr>
-        <w:t>S</w:t>
-      </w:r>
-      <w:r>
-        <w:t>ervlet</w:t>
-      </w:r>
-      <w:r>
-        <w:t>＆JSP）</w:t>
-      </w:r>
-    </w:p>
-    <w:p>
-      <w:pPr>
-        <w:pStyle w:val="a5"/>
-        <w:numPr>
-          <w:ilvl w:val="2"/>
-          <w:numId w:val="1"/>
-        </w:numPr>
-        <w:ind w:leftChars="0"/>
-      </w:pPr>
-      <w:r>
-        <w:t>成果物（PYTHON）</w:t>
-      </w:r>
-    </w:p>
-    <w:p>
-      <w:pPr>
-        <w:pStyle w:val="a5"/>
-        <w:numPr>
-          <w:ilvl w:val="2"/>
-          <w:numId w:val="1"/>
-        </w:numPr>
-        <w:ind w:leftChars="0"/>
-      </w:pPr>
-      <w:r>
-        <w:t>成果物（CSS, JavaScript）</w:t>
-      </w:r>
-    </w:p>
-    <w:p>
-      <w:pPr>
-        <w:pStyle w:val="a5"/>
-        <w:numPr>
-          <w:ilvl w:val="2"/>
-          <w:numId w:val="1"/>
-        </w:numPr>
-        <w:ind w:leftChars="0"/>
-      </w:pPr>
-      <w:r>
-        <w:t>記事（</w:t>
-      </w:r>
-      <w:proofErr w:type="spellStart"/>
-      <w:r>
-        <w:t>Qiita</w:t>
-      </w:r>
-      <w:proofErr w:type="spellEnd"/>
-      <w:r>
-        <w:t>）</w:t>
-      </w:r>
-    </w:p>
-    <w:p>
-      <w:pPr>
-        <w:pStyle w:val="a5"/>
-        <w:numPr>
-          <w:ilvl w:val="2"/>
-          <w:numId w:val="1"/>
-        </w:numPr>
-        <w:ind w:leftChars="0"/>
-      </w:pPr>
-      <w:r>
-        <w:t>資格（</w:t>
-      </w:r>
-      <w:r>
-        <w:t>Certificate</w:t>
-      </w:r>
-      <w:r>
-        <w:t>）</w:t>
-      </w:r>
     </w:p>
     <w:p>
       <w:pPr>
@@ -3620,7 +3532,7 @@
               </wp:anchor>
             </w:drawing>
           </mc:Choice>
-          <mc:Fallback xmlns:cx="http://schemas.microsoft.com/office/drawing/2014/chartex" xmlns:cx1="http://schemas.microsoft.com/office/drawing/2015/9/8/chartex" xmlns:cx2="http://schemas.microsoft.com/office/drawing/2015/10/21/chartex" xmlns:cx3="http://schemas.microsoft.com/office/drawing/2016/5/9/chartex" xmlns:cx4="http://schemas.microsoft.com/office/drawing/2016/5/10/chartex" xmlns:cx5="http://schemas.microsoft.com/office/drawing/2016/5/11/chartex" xmlns:cx6="http://schemas.microsoft.com/office/drawing/2016/5/12/chartex" xmlns:cx7="http://schemas.microsoft.com/office/drawing/2016/5/13/chartex" xmlns:cx8="http://schemas.microsoft.com/office/drawing/2016/5/14/chartex" xmlns:aink="http://schemas.microsoft.com/office/drawing/2016/ink" xmlns:am3d="http://schemas.microsoft.com/office/drawing/2017/model3d" xmlns:oel="http://schemas.microsoft.com/office/2019/extlst" xmlns:w16cex="http://schemas.microsoft.com/office/word/2018/wordml/cex" xmlns:w16cid="http://schemas.microsoft.com/office/word/2016/wordml/cid" xmlns:w16="http://schemas.microsoft.com/office/word/2018/wordml" xmlns:w16du="http://schemas.microsoft.com/office/word/2023/wordml/word16du" xmlns:w16sdtdh="http://schemas.microsoft.com/office/word/2020/wordml/sdtdatahash" xmlns:w16se="http://schemas.microsoft.com/office/word/2015/wordml/symex">
+          <mc:Fallback>
             <w:pict>
               <v:rect w14:anchorId="3603B23F" id="正方形/長方形 3" o:spid="_x0000_s1026" style="position:absolute;left:0;text-align:left;margin-left:229.95pt;margin-top:8.75pt;width:81pt;height:75.6pt;z-index:251661312;visibility:visible;mso-wrap-style:square;mso-height-percent:0;mso-wrap-distance-left:9pt;mso-wrap-distance-top:0;mso-wrap-distance-right:9pt;mso-wrap-distance-bottom:0;mso-position-horizontal:absolute;mso-position-horizontal-relative:text;mso-position-vertical:absolute;mso-position-vertical-relative:text;mso-height-percent:0;mso-height-relative:margin;v-text-anchor:middle" o:gfxdata="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" fillcolor="#4472c4 [3204]" strokecolor="#1f3763 [1604]" strokeweight="1pt">
                 <v:textbox>
@@ -3726,7 +3638,7 @@
               </wp:anchor>
             </w:drawing>
           </mc:Choice>
-          <mc:Fallback xmlns:cx="http://schemas.microsoft.com/office/drawing/2014/chartex" xmlns:cx1="http://schemas.microsoft.com/office/drawing/2015/9/8/chartex" xmlns:cx2="http://schemas.microsoft.com/office/drawing/2015/10/21/chartex" xmlns:cx3="http://schemas.microsoft.com/office/drawing/2016/5/9/chartex" xmlns:cx4="http://schemas.microsoft.com/office/drawing/2016/5/10/chartex" xmlns:cx5="http://schemas.microsoft.com/office/drawing/2016/5/11/chartex" xmlns:cx6="http://schemas.microsoft.com/office/drawing/2016/5/12/chartex" xmlns:cx7="http://schemas.microsoft.com/office/drawing/2016/5/13/chartex" xmlns:cx8="http://schemas.microsoft.com/office/drawing/2016/5/14/chartex" xmlns:aink="http://schemas.microsoft.com/office/drawing/2016/ink" xmlns:am3d="http://schemas.microsoft.com/office/drawing/2017/model3d" xmlns:oel="http://schemas.microsoft.com/office/2019/extlst" xmlns:w16cex="http://schemas.microsoft.com/office/word/2018/wordml/cex" xmlns:w16cid="http://schemas.microsoft.com/office/word/2016/wordml/cid" xmlns:w16="http://schemas.microsoft.com/office/word/2018/wordml" xmlns:w16du="http://schemas.microsoft.com/office/word/2023/wordml/word16du" xmlns:w16sdtdh="http://schemas.microsoft.com/office/word/2020/wordml/sdtdatahash" xmlns:w16se="http://schemas.microsoft.com/office/word/2015/wordml/symex">
+          <mc:Fallback>
             <w:pict>
               <v:shapetype w14:anchorId="65E73BFB" id="_x0000_t32" coordsize="21600,21600" o:spt="32" o:oned="t" path="m,l21600,21600e" filled="f">
                 <v:path arrowok="t" fillok="f" o:connecttype="none"/>
@@ -3819,7 +3731,7 @@
               </wp:anchor>
             </w:drawing>
           </mc:Choice>
-          <mc:Fallback xmlns:cx="http://schemas.microsoft.com/office/drawing/2014/chartex" xmlns:cx1="http://schemas.microsoft.com/office/drawing/2015/9/8/chartex" xmlns:cx2="http://schemas.microsoft.com/office/drawing/2015/10/21/chartex" xmlns:cx3="http://schemas.microsoft.com/office/drawing/2016/5/9/chartex" xmlns:cx4="http://schemas.microsoft.com/office/drawing/2016/5/10/chartex" xmlns:cx5="http://schemas.microsoft.com/office/drawing/2016/5/11/chartex" xmlns:cx6="http://schemas.microsoft.com/office/drawing/2016/5/12/chartex" xmlns:cx7="http://schemas.microsoft.com/office/drawing/2016/5/13/chartex" xmlns:cx8="http://schemas.microsoft.com/office/drawing/2016/5/14/chartex" xmlns:aink="http://schemas.microsoft.com/office/drawing/2016/ink" xmlns:am3d="http://schemas.microsoft.com/office/drawing/2017/model3d" xmlns:oel="http://schemas.microsoft.com/office/2019/extlst" xmlns:w16cex="http://schemas.microsoft.com/office/word/2018/wordml/cex" xmlns:w16cid="http://schemas.microsoft.com/office/word/2016/wordml/cid" xmlns:w16="http://schemas.microsoft.com/office/word/2018/wordml" xmlns:w16du="http://schemas.microsoft.com/office/word/2023/wordml/word16du" xmlns:w16sdtdh="http://schemas.microsoft.com/office/word/2020/wordml/sdtdatahash" xmlns:w16se="http://schemas.microsoft.com/office/word/2015/wordml/symex">
+          <mc:Fallback>
             <w:pict>
               <v:roundrect w14:anchorId="24692BE3" id="角丸四角形 4" o:spid="_x0000_s1027" style="position:absolute;left:0;text-align:left;margin-left:351.15pt;margin-top:5.75pt;width:105.6pt;height:78pt;z-index:251662336;visibility:visible;mso-wrap-style:square;mso-width-percent:0;mso-wrap-distance-left:9pt;mso-wrap-distance-top:0;mso-wrap-distance-right:9pt;mso-wrap-distance-bottom:0;mso-position-horizontal:absolute;mso-position-horizontal-relative:text;mso-position-vertical:absolute;mso-position-vertical-relative:text;mso-width-percent:0;mso-width-relative:margin;v-text-anchor:middle" arcsize="10923f" o:gfxdata="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" fillcolor="#4472c4 [3204]" strokecolor="#1f3763 [1604]" strokeweight="1pt">
                 <v:stroke joinstyle="miter"/>
@@ -3906,7 +3818,7 @@
               </wp:anchor>
             </w:drawing>
           </mc:Choice>
-          <mc:Fallback xmlns:cx="http://schemas.microsoft.com/office/drawing/2014/chartex" xmlns:cx1="http://schemas.microsoft.com/office/drawing/2015/9/8/chartex" xmlns:cx2="http://schemas.microsoft.com/office/drawing/2015/10/21/chartex" xmlns:cx3="http://schemas.microsoft.com/office/drawing/2016/5/9/chartex" xmlns:cx4="http://schemas.microsoft.com/office/drawing/2016/5/10/chartex" xmlns:cx5="http://schemas.microsoft.com/office/drawing/2016/5/11/chartex" xmlns:cx6="http://schemas.microsoft.com/office/drawing/2016/5/12/chartex" xmlns:cx7="http://schemas.microsoft.com/office/drawing/2016/5/13/chartex" xmlns:cx8="http://schemas.microsoft.com/office/drawing/2016/5/14/chartex" xmlns:aink="http://schemas.microsoft.com/office/drawing/2016/ink" xmlns:am3d="http://schemas.microsoft.com/office/drawing/2017/model3d" xmlns:oel="http://schemas.microsoft.com/office/2019/extlst" xmlns:w16cex="http://schemas.microsoft.com/office/word/2018/wordml/cex" xmlns:w16cid="http://schemas.microsoft.com/office/word/2016/wordml/cid" xmlns:w16="http://schemas.microsoft.com/office/word/2018/wordml" xmlns:w16du="http://schemas.microsoft.com/office/word/2023/wordml/word16du" xmlns:w16sdtdh="http://schemas.microsoft.com/office/word/2020/wordml/sdtdatahash" xmlns:w16se="http://schemas.microsoft.com/office/word/2015/wordml/symex">
+          <mc:Fallback>
             <w:pict>
               <v:shape w14:anchorId="012A444B" id="直線矢印コネクタ 12" o:spid="_x0000_s1026" type="#_x0000_t32" style="position:absolute;left:0;text-align:left;margin-left:316.35pt;margin-top:60.95pt;width:25.2pt;height:0;flip:x;z-index:251675648;visibility:visible;mso-wrap-style:square;mso-width-percent:0;mso-height-percent:0;mso-wrap-distance-left:9pt;mso-wrap-distance-top:0;mso-wrap-distance-right:9pt;mso-wrap-distance-bottom:0;mso-position-horizontal:absolute;mso-position-horizontal-relative:margin;mso-position-vertical:absolute;mso-position-vertical-relative:text;mso-width-percent:0;mso-height-percent:0;mso-width-relative:margin;mso-height-relative:margin" o:gfxdata="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" strokecolor="#4472c4 [3204]" strokeweight="2.75pt">
                 <v:stroke endarrow="block" joinstyle="miter"/>
@@ -4001,7 +3913,7 @@
               </wp:anchor>
             </w:drawing>
           </mc:Choice>
-          <mc:Fallback xmlns:cx="http://schemas.microsoft.com/office/drawing/2014/chartex" xmlns:cx1="http://schemas.microsoft.com/office/drawing/2015/9/8/chartex" xmlns:cx2="http://schemas.microsoft.com/office/drawing/2015/10/21/chartex" xmlns:cx3="http://schemas.microsoft.com/office/drawing/2016/5/9/chartex" xmlns:cx4="http://schemas.microsoft.com/office/drawing/2016/5/10/chartex" xmlns:cx5="http://schemas.microsoft.com/office/drawing/2016/5/11/chartex" xmlns:cx6="http://schemas.microsoft.com/office/drawing/2016/5/12/chartex" xmlns:cx7="http://schemas.microsoft.com/office/drawing/2016/5/13/chartex" xmlns:cx8="http://schemas.microsoft.com/office/drawing/2016/5/14/chartex" xmlns:aink="http://schemas.microsoft.com/office/drawing/2016/ink" xmlns:am3d="http://schemas.microsoft.com/office/drawing/2017/model3d" xmlns:oel="http://schemas.microsoft.com/office/2019/extlst" xmlns:w16cex="http://schemas.microsoft.com/office/word/2018/wordml/cex" xmlns:w16cid="http://schemas.microsoft.com/office/word/2016/wordml/cid" xmlns:w16="http://schemas.microsoft.com/office/word/2018/wordml" xmlns:w16du="http://schemas.microsoft.com/office/word/2023/wordml/word16du" xmlns:w16sdtdh="http://schemas.microsoft.com/office/word/2020/wordml/sdtdatahash" xmlns:w16se="http://schemas.microsoft.com/office/word/2015/wordml/symex">
+          <mc:Fallback>
             <w:pict>
               <v:rect w14:anchorId="56D2806D" id="正方形/長方形 199" o:spid="_x0000_s1028" style="position:absolute;left:0;text-align:left;margin-left:119.55pt;margin-top:10.55pt;width:78pt;height:73.8pt;z-index:251715584;visibility:visible;mso-wrap-style:square;mso-width-percent:0;mso-height-percent:0;mso-wrap-distance-left:9pt;mso-wrap-distance-top:0;mso-wrap-distance-right:9pt;mso-wrap-distance-bottom:0;mso-position-horizontal:absolute;mso-position-horizontal-relative:text;mso-position-vertical:absolute;mso-position-vertical-relative:text;mso-width-percent:0;mso-height-percent:0;mso-width-relative:margin;mso-height-relative:margin;v-text-anchor:middle" o:gfxdata="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" fillcolor="#4472c4 [3204]" strokecolor="#1f3763 [1604]" strokeweight="1pt">
                 <v:textbox>
@@ -4128,7 +4040,7 @@
               </wp:anchor>
             </w:drawing>
           </mc:Choice>
-          <mc:Fallback xmlns:cx="http://schemas.microsoft.com/office/drawing/2014/chartex" xmlns:cx1="http://schemas.microsoft.com/office/drawing/2015/9/8/chartex" xmlns:cx2="http://schemas.microsoft.com/office/drawing/2015/10/21/chartex" xmlns:cx3="http://schemas.microsoft.com/office/drawing/2016/5/9/chartex" xmlns:cx4="http://schemas.microsoft.com/office/drawing/2016/5/10/chartex" xmlns:cx5="http://schemas.microsoft.com/office/drawing/2016/5/11/chartex" xmlns:cx6="http://schemas.microsoft.com/office/drawing/2016/5/12/chartex" xmlns:cx7="http://schemas.microsoft.com/office/drawing/2016/5/13/chartex" xmlns:cx8="http://schemas.microsoft.com/office/drawing/2016/5/14/chartex" xmlns:aink="http://schemas.microsoft.com/office/drawing/2016/ink" xmlns:am3d="http://schemas.microsoft.com/office/drawing/2017/model3d" xmlns:oel="http://schemas.microsoft.com/office/2019/extlst" xmlns:w16cex="http://schemas.microsoft.com/office/word/2018/wordml/cex" xmlns:w16cid="http://schemas.microsoft.com/office/word/2016/wordml/cid" xmlns:w16="http://schemas.microsoft.com/office/word/2018/wordml" xmlns:w16du="http://schemas.microsoft.com/office/word/2023/wordml/word16du" xmlns:w16sdtdh="http://schemas.microsoft.com/office/word/2020/wordml/sdtdatahash" xmlns:w16se="http://schemas.microsoft.com/office/word/2015/wordml/symex">
+          <mc:Fallback>
             <w:pict>
               <v:rect w14:anchorId="43057C9C" id="正方形/長方形 1" o:spid="_x0000_s1029" style="position:absolute;left:0;text-align:left;margin-left:.15pt;margin-top:13.55pt;width:76.8pt;height:71.4pt;z-index:251659264;visibility:visible;mso-wrap-style:square;mso-wrap-distance-left:9pt;mso-wrap-distance-top:0;mso-wrap-distance-right:9pt;mso-wrap-distance-bottom:0;mso-position-horizontal:absolute;mso-position-horizontal-relative:text;mso-position-vertical:absolute;mso-position-vertical-relative:text;v-text-anchor:middle" o:gfxdata="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" fillcolor="#4472c4 [3204]" strokecolor="#1f3763 [1604]" strokeweight="1pt">
                 <v:textbox>
@@ -4246,7 +4158,7 @@
               </wp:anchor>
             </w:drawing>
           </mc:Choice>
-          <mc:Fallback xmlns:cx="http://schemas.microsoft.com/office/drawing/2014/chartex" xmlns:cx1="http://schemas.microsoft.com/office/drawing/2015/9/8/chartex" xmlns:cx2="http://schemas.microsoft.com/office/drawing/2015/10/21/chartex" xmlns:cx3="http://schemas.microsoft.com/office/drawing/2016/5/9/chartex" xmlns:cx4="http://schemas.microsoft.com/office/drawing/2016/5/10/chartex" xmlns:cx5="http://schemas.microsoft.com/office/drawing/2016/5/11/chartex" xmlns:cx6="http://schemas.microsoft.com/office/drawing/2016/5/12/chartex" xmlns:cx7="http://schemas.microsoft.com/office/drawing/2016/5/13/chartex" xmlns:cx8="http://schemas.microsoft.com/office/drawing/2016/5/14/chartex" xmlns:aink="http://schemas.microsoft.com/office/drawing/2016/ink" xmlns:am3d="http://schemas.microsoft.com/office/drawing/2017/model3d" xmlns:oel="http://schemas.microsoft.com/office/2019/extlst" xmlns:w16cex="http://schemas.microsoft.com/office/word/2018/wordml/cex" xmlns:w16cid="http://schemas.microsoft.com/office/word/2016/wordml/cid" xmlns:w16="http://schemas.microsoft.com/office/word/2018/wordml" xmlns:w16du="http://schemas.microsoft.com/office/word/2023/wordml/word16du" xmlns:w16sdtdh="http://schemas.microsoft.com/office/word/2020/wordml/sdtdatahash" xmlns:w16se="http://schemas.microsoft.com/office/word/2015/wordml/symex">
+          <mc:Fallback>
             <w:pict>
               <v:shapetype w14:anchorId="07D7584C" id="_x0000_t202" coordsize="21600,21600" o:spt="202" path="m,l,21600r21600,l21600,xe">
                 <v:stroke joinstyle="miter"/>
@@ -4327,7 +4239,7 @@
               </wp:anchor>
             </w:drawing>
           </mc:Choice>
-          <mc:Fallback xmlns:cx="http://schemas.microsoft.com/office/drawing/2014/chartex" xmlns:cx1="http://schemas.microsoft.com/office/drawing/2015/9/8/chartex" xmlns:cx2="http://schemas.microsoft.com/office/drawing/2015/10/21/chartex" xmlns:cx3="http://schemas.microsoft.com/office/drawing/2016/5/9/chartex" xmlns:cx4="http://schemas.microsoft.com/office/drawing/2016/5/10/chartex" xmlns:cx5="http://schemas.microsoft.com/office/drawing/2016/5/11/chartex" xmlns:cx6="http://schemas.microsoft.com/office/drawing/2016/5/12/chartex" xmlns:cx7="http://schemas.microsoft.com/office/drawing/2016/5/13/chartex" xmlns:cx8="http://schemas.microsoft.com/office/drawing/2016/5/14/chartex" xmlns:aink="http://schemas.microsoft.com/office/drawing/2016/ink" xmlns:am3d="http://schemas.microsoft.com/office/drawing/2017/model3d" xmlns:oel="http://schemas.microsoft.com/office/2019/extlst" xmlns:w16cex="http://schemas.microsoft.com/office/word/2018/wordml/cex" xmlns:w16cid="http://schemas.microsoft.com/office/word/2016/wordml/cid" xmlns:w16="http://schemas.microsoft.com/office/word/2018/wordml" xmlns:w16du="http://schemas.microsoft.com/office/word/2023/wordml/word16du" xmlns:w16sdtdh="http://schemas.microsoft.com/office/word/2020/wordml/sdtdatahash" xmlns:w16se="http://schemas.microsoft.com/office/word/2015/wordml/symex">
+          <mc:Fallback>
             <w:pict>
               <v:shape w14:anchorId="596A5DB9" id="直線矢印コネクタ 6" o:spid="_x0000_s1026" type="#_x0000_t32" style="position:absolute;left:0;text-align:left;margin-left:83.55pt;margin-top:13.55pt;width:24.6pt;height:0;z-index:251663360;visibility:visible;mso-wrap-style:square;mso-wrap-distance-left:9pt;mso-wrap-distance-top:0;mso-wrap-distance-right:9pt;mso-wrap-distance-bottom:0;mso-position-horizontal:absolute;mso-position-horizontal-relative:text;mso-position-vertical:absolute;mso-position-vertical-relative:text" o:gfxdata="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" strokecolor="#4472c4 [3204]" strokeweight="2.75pt">
                 <v:stroke endarrow="block" joinstyle="miter"/>
@@ -4445,11 +4357,7 @@
           </mc:Choice>
           <mc:Fallback>
             <w:pict>
-              <v:shapetype w14:anchorId="012CE6E7" id="_x0000_t202" coordsize="21600,21600" o:spt="202" path="m,l,21600r21600,l21600,xe">
-                <v:stroke joinstyle="miter"/>
-                <v:path gradientshapeok="t" o:connecttype="rect"/>
-              </v:shapetype>
-              <v:shape id="_x0000_s1031" type="#_x0000_t202" style="position:absolute;left:0;text-align:left;margin-left:6.15pt;margin-top:10.55pt;width:179.4pt;height:23.4pt;z-index:251673600;visibility:visible;mso-wrap-style:square;mso-width-percent:0;mso-height-percent:0;mso-wrap-distance-left:9pt;mso-wrap-distance-top:3.6pt;mso-wrap-distance-right:9pt;mso-wrap-distance-bottom:3.6pt;mso-position-horizontal:absolute;mso-position-horizontal-relative:text;mso-position-vertical:absolute;mso-position-vertical-relative:text;mso-width-percent:0;mso-height-percent:0;mso-width-relative:margin;mso-height-relative:margin;v-text-anchor:top" o:gfxdata="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" filled="f" stroked="f">
+              <v:shape w14:anchorId="012CE6E7" id="_x0000_s1031" type="#_x0000_t202" style="position:absolute;left:0;text-align:left;margin-left:6.15pt;margin-top:10.55pt;width:179.4pt;height:23.4pt;z-index:251673600;visibility:visible;mso-wrap-style:square;mso-width-percent:0;mso-height-percent:0;mso-wrap-distance-left:9pt;mso-wrap-distance-top:3.6pt;mso-wrap-distance-right:9pt;mso-wrap-distance-bottom:3.6pt;mso-position-horizontal:absolute;mso-position-horizontal-relative:text;mso-position-vertical:absolute;mso-position-vertical-relative:text;mso-width-percent:0;mso-height-percent:0;mso-width-relative:margin;mso-height-relative:margin;v-text-anchor:top" o:gfxdata="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" filled="f" stroked="f">
                 <v:textbox>
                   <w:txbxContent>
                     <w:p>
@@ -4523,12 +4431,13 @@
     </w:p>
     <w:p>
       <w:r>
-        <w:t>・現在４２歳であり、異業種への転職は困難を極めると予想される。</w:t>
-      </w:r>
-    </w:p>
-    <w:p>
-      <w:r>
-        <w:t>・少しでも採用の可能性を上げるためにも、また採用側とのミスマッチを防ぐためにも自身の詳細な情報を提供するよう心掛けたい。</w:t>
+        <w:rPr>
+          <w:rFonts w:hint="eastAsia"/>
+        </w:rPr>
+        <w:t>・ミスマッチのリスクを可能な限り減らし充実した就職活動とすべく、</w:t>
+      </w:r>
+      <w:r>
+        <w:t>詳細な情報を提供するよう心掛けたい。</w:t>
       </w:r>
     </w:p>
     <w:p>
@@ -4549,7 +4458,6 @@
         <w:rPr>
           <w:rFonts w:hint="eastAsia"/>
         </w:rPr>
-        <w:lastRenderedPageBreak/>
         <w:t>定義</w:t>
       </w:r>
       <w:bookmarkEnd w:id="5"/>
@@ -4636,7 +4544,6 @@
       <w:r>
         <w:t>成果物（</w:t>
       </w:r>
-      <w:proofErr w:type="spellStart"/>
       <w:r>
         <w:rPr>
           <w:rFonts w:hint="eastAsia"/>
@@ -4644,11 +4551,7 @@
         <w:t>C</w:t>
       </w:r>
       <w:r>
-        <w:t>SS,JavaScript</w:t>
-      </w:r>
-      <w:proofErr w:type="spellEnd"/>
-      <w:r>
-        <w:t>）</w:t>
+        <w:t>SS,JavaScript）</w:t>
       </w:r>
     </w:p>
     <w:p>
@@ -4676,9 +4579,6 @@
       <w:r>
         <w:t>証明書 (Certificate)</w:t>
       </w:r>
-    </w:p>
-    <w:p/>
-    <w:p>
       <w:r>
         <w:br w:type="page"/>
       </w:r>
@@ -4765,7 +4665,7 @@
               </wp:anchor>
             </w:drawing>
           </mc:Choice>
-          <mc:Fallback xmlns:cx="http://schemas.microsoft.com/office/drawing/2014/chartex" xmlns:cx1="http://schemas.microsoft.com/office/drawing/2015/9/8/chartex" xmlns:cx2="http://schemas.microsoft.com/office/drawing/2015/10/21/chartex" xmlns:cx3="http://schemas.microsoft.com/office/drawing/2016/5/9/chartex" xmlns:cx4="http://schemas.microsoft.com/office/drawing/2016/5/10/chartex" xmlns:cx5="http://schemas.microsoft.com/office/drawing/2016/5/11/chartex" xmlns:cx6="http://schemas.microsoft.com/office/drawing/2016/5/12/chartex" xmlns:cx7="http://schemas.microsoft.com/office/drawing/2016/5/13/chartex" xmlns:cx8="http://schemas.microsoft.com/office/drawing/2016/5/14/chartex" xmlns:aink="http://schemas.microsoft.com/office/drawing/2016/ink" xmlns:am3d="http://schemas.microsoft.com/office/drawing/2017/model3d" xmlns:oel="http://schemas.microsoft.com/office/2019/extlst" xmlns:w16cex="http://schemas.microsoft.com/office/word/2018/wordml/cex" xmlns:w16cid="http://schemas.microsoft.com/office/word/2016/wordml/cid" xmlns:w16="http://schemas.microsoft.com/office/word/2018/wordml" xmlns:w16du="http://schemas.microsoft.com/office/word/2023/wordml/word16du" xmlns:w16sdtdh="http://schemas.microsoft.com/office/word/2020/wordml/sdtdatahash" xmlns:w16se="http://schemas.microsoft.com/office/word/2015/wordml/symex">
+          <mc:Fallback>
             <w:pict>
               <v:shapetype w14:anchorId="7F8EB600" id="_x0000_t88" coordsize="21600,21600" o:spt="88" adj="1800,10800" path="m,qx10800@0l10800@2qy21600@11,10800@3l10800@1qy,21600e" filled="f">
                 <v:formulas>
@@ -4934,7 +4834,7 @@
           </mc:Choice>
           <mc:Fallback>
             <w:pict>
-              <v:shape w14:anchorId="3C93A598" id="_x0000_s1032" type="#_x0000_t202" style="position:absolute;left:0;text-align:left;margin-left:122.55pt;margin-top:20.75pt;width:225.6pt;height:110.6pt;z-index:251686912;visibility:visible;mso-wrap-style:square;mso-width-percent:0;mso-height-percent:200;mso-wrap-distance-left:9pt;mso-wrap-distance-top:3.6pt;mso-wrap-distance-right:9pt;mso-wrap-distance-bottom:3.6pt;mso-position-horizontal:absolute;mso-position-horizontal-relative:text;mso-position-vertical:absolute;mso-position-vertical-relative:text;mso-width-percent:0;mso-height-percent:200;mso-width-relative:margin;mso-height-relative:margin;v-text-anchor:top" o:gfxdata="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">
+              <v:shape w14:anchorId="3C93A598" id="_x0000_s1032" type="#_x0000_t202" style="position:absolute;left:0;text-align:left;margin-left:122.55pt;margin-top:20.75pt;width:225.6pt;height:110.6pt;z-index:251686912;visibility:visible;mso-wrap-style:square;mso-width-percent:0;mso-height-percent:200;mso-wrap-distance-left:9pt;mso-wrap-distance-top:3.6pt;mso-wrap-distance-right:9pt;mso-wrap-distance-bottom:3.6pt;mso-position-horizontal:absolute;mso-position-horizontal-relative:text;mso-position-vertical:absolute;mso-position-vertical-relative:text;mso-width-percent:0;mso-height-percent:200;mso-width-relative:margin;mso-height-relative:margin;v-text-anchor:top" o:gfxdata="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">
                 <v:textbox style="mso-fit-shape-to-text:t">
                   <w:txbxContent>
                     <w:p>
@@ -5085,7 +4985,7 @@
               </wp:anchor>
             </w:drawing>
           </mc:Choice>
-          <mc:Fallback xmlns:cx="http://schemas.microsoft.com/office/drawing/2014/chartex" xmlns:cx1="http://schemas.microsoft.com/office/drawing/2015/9/8/chartex" xmlns:cx2="http://schemas.microsoft.com/office/drawing/2015/10/21/chartex" xmlns:cx3="http://schemas.microsoft.com/office/drawing/2016/5/9/chartex" xmlns:cx4="http://schemas.microsoft.com/office/drawing/2016/5/10/chartex" xmlns:cx5="http://schemas.microsoft.com/office/drawing/2016/5/11/chartex" xmlns:cx6="http://schemas.microsoft.com/office/drawing/2016/5/12/chartex" xmlns:cx7="http://schemas.microsoft.com/office/drawing/2016/5/13/chartex" xmlns:cx8="http://schemas.microsoft.com/office/drawing/2016/5/14/chartex" xmlns:aink="http://schemas.microsoft.com/office/drawing/2016/ink" xmlns:am3d="http://schemas.microsoft.com/office/drawing/2017/model3d" xmlns:oel="http://schemas.microsoft.com/office/2019/extlst" xmlns:w16cex="http://schemas.microsoft.com/office/word/2018/wordml/cex" xmlns:w16cid="http://schemas.microsoft.com/office/word/2016/wordml/cid" xmlns:w16="http://schemas.microsoft.com/office/word/2018/wordml" xmlns:w16du="http://schemas.microsoft.com/office/word/2023/wordml/word16du" xmlns:w16sdtdh="http://schemas.microsoft.com/office/word/2020/wordml/sdtdatahash" xmlns:w16se="http://schemas.microsoft.com/office/word/2015/wordml/symex">
+          <mc:Fallback>
             <w:pict>
               <v:oval w14:anchorId="21D32D10" id="円/楕円 15" o:spid="_x0000_s1033" style="position:absolute;left:0;text-align:left;margin-left:329.55pt;margin-top:.35pt;width:94.8pt;height:94.8pt;z-index:251682816;visibility:visible;mso-wrap-style:square;mso-wrap-distance-left:9pt;mso-wrap-distance-top:0;mso-wrap-distance-right:9pt;mso-wrap-distance-bottom:0;mso-position-horizontal:absolute;mso-position-horizontal-relative:text;mso-position-vertical:absolute;mso-position-vertical-relative:text;v-text-anchor:middle" o:gfxdata="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" fillcolor="#4472c4 [3204]" strokecolor="#1f3763 [1604]" strokeweight="1pt">
                 <v:stroke joinstyle="miter"/>
@@ -5168,21 +5068,7 @@
                               <w:rPr>
                                 <w:rFonts w:hint="eastAsia"/>
                               </w:rPr>
-                              <w:t>②</w:t>
-                            </w:r>
-                            <w:proofErr w:type="spellStart"/>
-                            <w:r>
-                              <w:rPr>
-                                <w:rFonts w:hint="eastAsia"/>
-                              </w:rPr>
-                              <w:t>Qiita</w:t>
-                            </w:r>
-                            <w:proofErr w:type="spellEnd"/>
-                            <w:r>
-                              <w:rPr>
-                                <w:rFonts w:hint="eastAsia"/>
-                              </w:rPr>
-                              <w:t>・</w:t>
+                              <w:t>②Qiita・</w:t>
                             </w:r>
                           </w:p>
                           <w:p>
@@ -5213,7 +5099,7 @@
               </wp:anchor>
             </w:drawing>
           </mc:Choice>
-          <mc:Fallback xmlns:cx="http://schemas.microsoft.com/office/drawing/2014/chartex" xmlns:cx1="http://schemas.microsoft.com/office/drawing/2015/9/8/chartex" xmlns:cx2="http://schemas.microsoft.com/office/drawing/2015/10/21/chartex" xmlns:cx3="http://schemas.microsoft.com/office/drawing/2016/5/9/chartex" xmlns:cx4="http://schemas.microsoft.com/office/drawing/2016/5/10/chartex" xmlns:cx5="http://schemas.microsoft.com/office/drawing/2016/5/11/chartex" xmlns:cx6="http://schemas.microsoft.com/office/drawing/2016/5/12/chartex" xmlns:cx7="http://schemas.microsoft.com/office/drawing/2016/5/13/chartex" xmlns:cx8="http://schemas.microsoft.com/office/drawing/2016/5/14/chartex" xmlns:aink="http://schemas.microsoft.com/office/drawing/2016/ink" xmlns:am3d="http://schemas.microsoft.com/office/drawing/2017/model3d" xmlns:oel="http://schemas.microsoft.com/office/2019/extlst" xmlns:w16cex="http://schemas.microsoft.com/office/word/2018/wordml/cex" xmlns:w16cid="http://schemas.microsoft.com/office/word/2016/wordml/cid" xmlns:w16="http://schemas.microsoft.com/office/word/2018/wordml" xmlns:w16du="http://schemas.microsoft.com/office/word/2023/wordml/word16du" xmlns:w16sdtdh="http://schemas.microsoft.com/office/word/2020/wordml/sdtdatahash" xmlns:w16se="http://schemas.microsoft.com/office/word/2015/wordml/symex">
+          <mc:Fallback>
             <w:pict>
               <v:oval w14:anchorId="0388C6E8" id="円/楕円 13" o:spid="_x0000_s1034" style="position:absolute;left:0;text-align:left;margin-left:163.35pt;margin-top:.35pt;width:94.8pt;height:94.8pt;z-index:251679744;visibility:visible;mso-wrap-style:square;mso-wrap-distance-left:9pt;mso-wrap-distance-top:0;mso-wrap-distance-right:9pt;mso-wrap-distance-bottom:0;mso-position-horizontal:absolute;mso-position-horizontal-relative:text;mso-position-vertical:absolute;mso-position-vertical-relative:text;v-text-anchor:middle" o:gfxdata="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" fillcolor="#4472c4 [3204]" strokecolor="#1f3763 [1604]" strokeweight="1pt">
                 <v:stroke joinstyle="miter"/>
@@ -5333,7 +5219,7 @@
               </wp:anchor>
             </w:drawing>
           </mc:Choice>
-          <mc:Fallback xmlns:cx="http://schemas.microsoft.com/office/drawing/2014/chartex" xmlns:cx1="http://schemas.microsoft.com/office/drawing/2015/9/8/chartex" xmlns:cx2="http://schemas.microsoft.com/office/drawing/2015/10/21/chartex" xmlns:cx3="http://schemas.microsoft.com/office/drawing/2016/5/9/chartex" xmlns:cx4="http://schemas.microsoft.com/office/drawing/2016/5/10/chartex" xmlns:cx5="http://schemas.microsoft.com/office/drawing/2016/5/11/chartex" xmlns:cx6="http://schemas.microsoft.com/office/drawing/2016/5/12/chartex" xmlns:cx7="http://schemas.microsoft.com/office/drawing/2016/5/13/chartex" xmlns:cx8="http://schemas.microsoft.com/office/drawing/2016/5/14/chartex" xmlns:aink="http://schemas.microsoft.com/office/drawing/2016/ink" xmlns:am3d="http://schemas.microsoft.com/office/drawing/2017/model3d" xmlns:oel="http://schemas.microsoft.com/office/2019/extlst" xmlns:w16cex="http://schemas.microsoft.com/office/word/2018/wordml/cex" xmlns:w16cid="http://schemas.microsoft.com/office/word/2016/wordml/cid" xmlns:w16="http://schemas.microsoft.com/office/word/2018/wordml" xmlns:w16du="http://schemas.microsoft.com/office/word/2023/wordml/word16du" xmlns:w16sdtdh="http://schemas.microsoft.com/office/word/2020/wordml/sdtdatahash" xmlns:w16se="http://schemas.microsoft.com/office/word/2015/wordml/symex">
+          <mc:Fallback>
             <w:pict>
               <v:oval w14:anchorId="58FD0643" id="円/楕円 5" o:spid="_x0000_s1035" style="position:absolute;left:0;text-align:left;margin-left:8.55pt;margin-top:.35pt;width:94.8pt;height:94.8pt;z-index:251676672;visibility:visible;mso-wrap-style:square;mso-wrap-distance-left:9pt;mso-wrap-distance-top:0;mso-wrap-distance-right:9pt;mso-wrap-distance-bottom:0;mso-position-horizontal:absolute;mso-position-horizontal-relative:text;mso-position-vertical:absolute;mso-position-vertical-relative:text;v-text-anchor:middle" o:gfxdata="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" fillcolor="#4472c4 [3204]" strokecolor="#1f3763 [1604]" strokeweight="1pt">
                 <v:stroke joinstyle="miter"/>
@@ -5453,7 +5339,7 @@
               </wp:anchor>
             </w:drawing>
           </mc:Choice>
-          <mc:Fallback xmlns:cx="http://schemas.microsoft.com/office/drawing/2014/chartex" xmlns:cx1="http://schemas.microsoft.com/office/drawing/2015/9/8/chartex" xmlns:cx2="http://schemas.microsoft.com/office/drawing/2015/10/21/chartex" xmlns:cx3="http://schemas.microsoft.com/office/drawing/2016/5/9/chartex" xmlns:cx4="http://schemas.microsoft.com/office/drawing/2016/5/10/chartex" xmlns:cx5="http://schemas.microsoft.com/office/drawing/2016/5/11/chartex" xmlns:cx6="http://schemas.microsoft.com/office/drawing/2016/5/12/chartex" xmlns:cx7="http://schemas.microsoft.com/office/drawing/2016/5/13/chartex" xmlns:cx8="http://schemas.microsoft.com/office/drawing/2016/5/14/chartex" xmlns:aink="http://schemas.microsoft.com/office/drawing/2016/ink" xmlns:am3d="http://schemas.microsoft.com/office/drawing/2017/model3d" xmlns:oel="http://schemas.microsoft.com/office/2019/extlst" xmlns:w16cex="http://schemas.microsoft.com/office/word/2018/wordml/cex" xmlns:w16cid="http://schemas.microsoft.com/office/word/2016/wordml/cid" xmlns:w16="http://schemas.microsoft.com/office/word/2018/wordml" xmlns:w16du="http://schemas.microsoft.com/office/word/2023/wordml/word16du" xmlns:w16sdtdh="http://schemas.microsoft.com/office/word/2020/wordml/sdtdatahash" xmlns:w16se="http://schemas.microsoft.com/office/word/2015/wordml/symex">
+          <mc:Fallback>
             <w:pict>
               <v:shapetype w14:anchorId="3B2B4632" id="_x0000_t13" coordsize="21600,21600" o:spt="13" adj="16200,5400" path="m@0,l@0@1,0@1,0@2@0@2@0,21600,21600,10800xe">
                 <v:stroke joinstyle="miter"/>
@@ -5564,7 +5450,7 @@
               </wp:anchor>
             </w:drawing>
           </mc:Choice>
-          <mc:Fallback xmlns:cx="http://schemas.microsoft.com/office/drawing/2014/chartex" xmlns:cx1="http://schemas.microsoft.com/office/drawing/2015/9/8/chartex" xmlns:cx2="http://schemas.microsoft.com/office/drawing/2015/10/21/chartex" xmlns:cx3="http://schemas.microsoft.com/office/drawing/2016/5/9/chartex" xmlns:cx4="http://schemas.microsoft.com/office/drawing/2016/5/10/chartex" xmlns:cx5="http://schemas.microsoft.com/office/drawing/2016/5/11/chartex" xmlns:cx6="http://schemas.microsoft.com/office/drawing/2016/5/12/chartex" xmlns:cx7="http://schemas.microsoft.com/office/drawing/2016/5/13/chartex" xmlns:cx8="http://schemas.microsoft.com/office/drawing/2016/5/14/chartex" xmlns:aink="http://schemas.microsoft.com/office/drawing/2016/ink" xmlns:am3d="http://schemas.microsoft.com/office/drawing/2017/model3d" xmlns:oel="http://schemas.microsoft.com/office/2019/extlst" xmlns:w16cex="http://schemas.microsoft.com/office/word/2018/wordml/cex" xmlns:w16cid="http://schemas.microsoft.com/office/word/2016/wordml/cid" xmlns:w16="http://schemas.microsoft.com/office/word/2018/wordml" xmlns:w16du="http://schemas.microsoft.com/office/word/2023/wordml/word16du" xmlns:w16sdtdh="http://schemas.microsoft.com/office/word/2020/wordml/sdtdatahash" xmlns:w16se="http://schemas.microsoft.com/office/word/2015/wordml/symex">
+          <mc:Fallback>
             <w:pict>
               <v:shape w14:anchorId="4E09C269" id="右矢印 14" o:spid="_x0000_s1026" type="#_x0000_t13" style="position:absolute;left:0;text-align:left;margin-left:270.75pt;margin-top:3.35pt;width:33.6pt;height:30pt;z-index:251680768;visibility:visible;mso-wrap-style:square;mso-width-percent:0;mso-wrap-distance-left:9pt;mso-wrap-distance-top:0;mso-wrap-distance-right:9pt;mso-wrap-distance-bottom:0;mso-position-horizontal:absolute;mso-position-horizontal-relative:text;mso-position-vertical:absolute;mso-position-vertical-relative:text;mso-width-percent:0;mso-width-relative:margin;v-text-anchor:middle" o:gfxdata="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" adj="11957" fillcolor="#4472c4 [3204]" strokecolor="#1f3763 [1604]" strokeweight="1pt"/>
             </w:pict>
@@ -5635,7 +5521,7 @@
               </wp:anchor>
             </w:drawing>
           </mc:Choice>
-          <mc:Fallback xmlns:cx="http://schemas.microsoft.com/office/drawing/2014/chartex" xmlns:cx1="http://schemas.microsoft.com/office/drawing/2015/9/8/chartex" xmlns:cx2="http://schemas.microsoft.com/office/drawing/2015/10/21/chartex" xmlns:cx3="http://schemas.microsoft.com/office/drawing/2016/5/9/chartex" xmlns:cx4="http://schemas.microsoft.com/office/drawing/2016/5/10/chartex" xmlns:cx5="http://schemas.microsoft.com/office/drawing/2016/5/11/chartex" xmlns:cx6="http://schemas.microsoft.com/office/drawing/2016/5/12/chartex" xmlns:cx7="http://schemas.microsoft.com/office/drawing/2016/5/13/chartex" xmlns:cx8="http://schemas.microsoft.com/office/drawing/2016/5/14/chartex" xmlns:aink="http://schemas.microsoft.com/office/drawing/2016/ink" xmlns:am3d="http://schemas.microsoft.com/office/drawing/2017/model3d" xmlns:oel="http://schemas.microsoft.com/office/2019/extlst" xmlns:w16cex="http://schemas.microsoft.com/office/word/2018/wordml/cex" xmlns:w16cid="http://schemas.microsoft.com/office/word/2016/wordml/cid" xmlns:w16="http://schemas.microsoft.com/office/word/2018/wordml" xmlns:w16du="http://schemas.microsoft.com/office/word/2023/wordml/word16du" xmlns:w16sdtdh="http://schemas.microsoft.com/office/word/2020/wordml/sdtdatahash" xmlns:w16se="http://schemas.microsoft.com/office/word/2015/wordml/symex">
+          <mc:Fallback>
             <w:pict>
               <v:shape w14:anchorId="36EE4333" id="右矢印 9" o:spid="_x0000_s1026" type="#_x0000_t13" style="position:absolute;left:0;text-align:left;margin-left:115.95pt;margin-top:3.35pt;width:33.6pt;height:30pt;z-index:251677696;visibility:visible;mso-wrap-style:square;mso-width-percent:0;mso-wrap-distance-left:9pt;mso-wrap-distance-top:0;mso-wrap-distance-right:9pt;mso-wrap-distance-bottom:0;mso-position-horizontal:absolute;mso-position-horizontal-relative:text;mso-position-vertical:absolute;mso-position-vertical-relative:text;mso-width-percent:0;mso-width-relative:margin;v-text-anchor:middle" o:gfxdata="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" adj="11957" fillcolor="#4472c4 [3204]" strokecolor="#1f3763 [1604]" strokeweight="1pt"/>
             </w:pict>
@@ -5697,11 +5583,6 @@
       </w:r>
     </w:p>
     <w:p>
-      <w:r>
-        <w:t>とぴあITスクールへの提出　５月１５日（水）</w:t>
-      </w:r>
-    </w:p>
-    <w:p>
       <w:pPr>
         <w:pStyle w:val="1"/>
         <w:numPr>
@@ -5748,7 +5629,19 @@
         <w:rPr>
           <w:rFonts w:hint="eastAsia"/>
         </w:rPr>
+        <w:t>（</w:t>
+      </w:r>
+      <w:r>
+        <w:rPr>
+          <w:rFonts w:hint="eastAsia"/>
+        </w:rPr>
         <w:t>このシステムが関する範囲を記載します。</w:t>
+      </w:r>
+      <w:r>
+        <w:rPr>
+          <w:rFonts w:hint="eastAsia"/>
+        </w:rPr>
+        <w:t>）</w:t>
       </w:r>
     </w:p>
     <w:p>
@@ -6145,11 +6038,6 @@
       <w:bookmarkEnd w:id="16"/>
     </w:p>
     <w:p>
-      <w:pPr>
-        <w:rPr>
-          <w:rFonts w:hint="eastAsia"/>
-        </w:rPr>
-      </w:pPr>
       <w:r>
         <w:t>当システムからのリンクを積極的に活用する。</w:t>
       </w:r>
@@ -6179,13 +6067,8 @@
         </w:numPr>
         <w:ind w:leftChars="0"/>
       </w:pPr>
-      <w:proofErr w:type="spellStart"/>
-      <w:r>
-        <w:t>Qiita</w:t>
-      </w:r>
-      <w:proofErr w:type="spellEnd"/>
-      <w:r>
-        <w:t>（種別：記事）</w:t>
+      <w:r>
+        <w:t>Qiita（種別：記事）</w:t>
       </w:r>
     </w:p>
     <w:p>
@@ -6266,16 +6149,11 @@
         </w:rPr>
         <w:t>使用者が管理者本人に限られるが、メインページである</w:t>
       </w:r>
-      <w:proofErr w:type="spellStart"/>
       <w:r>
         <w:t>Main</w:t>
       </w:r>
       <w:r>
-        <w:t>.jsp</w:t>
-      </w:r>
-      <w:proofErr w:type="spellEnd"/>
-      <w:r>
-        <w:t>は不特定多数が閲覧する画面となる</w:t>
+        <w:t>.jspは不特定多数が閲覧する画面となる</w:t>
       </w:r>
       <w:r>
         <w:rPr>
@@ -6502,8 +6380,6 @@
       <w:r>
         <w:t>ndroid iOSといったスマホ用画面の検討</w:t>
       </w:r>
-      <w:bookmarkStart w:id="24" w:name="_GoBack"/>
-      <w:bookmarkEnd w:id="24"/>
     </w:p>
     <w:p/>
     <w:p>
@@ -6514,14 +6390,14 @@
           <w:numId w:val="1"/>
         </w:numPr>
       </w:pPr>
-      <w:bookmarkStart w:id="25" w:name="_Toc166155102"/>
+      <w:bookmarkStart w:id="24" w:name="_Toc166155102"/>
       <w:r>
         <w:rPr>
           <w:rFonts w:hint="eastAsia"/>
         </w:rPr>
         <w:t>上位互換性</w:t>
       </w:r>
-      <w:bookmarkEnd w:id="25"/>
+      <w:bookmarkEnd w:id="24"/>
     </w:p>
     <w:p>
       <w:r>
@@ -6544,14 +6420,14 @@
           <w:numId w:val="1"/>
         </w:numPr>
       </w:pPr>
-      <w:bookmarkStart w:id="26" w:name="_Toc166155103"/>
+      <w:bookmarkStart w:id="25" w:name="_Toc166155103"/>
       <w:r>
         <w:rPr>
           <w:rFonts w:hint="eastAsia"/>
         </w:rPr>
         <w:t>継続性</w:t>
       </w:r>
-      <w:bookmarkEnd w:id="26"/>
+      <w:bookmarkEnd w:id="25"/>
     </w:p>
     <w:p>
       <w:r>
@@ -6619,21 +6495,10 @@
         <w:rPr>
           <w:rFonts w:hint="eastAsia"/>
         </w:rPr>
-        <w:t>さくらのVPSサーバダウン対応として、再稼働マニュアルの整備（</w:t>
-      </w:r>
-      <w:proofErr w:type="spellStart"/>
-      <w:r>
-        <w:rPr>
-          <w:rFonts w:hint="eastAsia"/>
-        </w:rPr>
-        <w:t>Q</w:t>
-      </w:r>
-      <w:r>
-        <w:t>iita</w:t>
-      </w:r>
-      <w:proofErr w:type="spellEnd"/>
-      <w:r>
-        <w:t>への投稿マニュアルで対応する）</w:t>
+        <w:t>さくらのVPSサーバダウン対応として、再稼働マニュアルの整備（Q</w:t>
+      </w:r>
+      <w:r>
+        <w:t>iitaへの投稿マニュアルで対応する）</w:t>
       </w:r>
     </w:p>
     <w:p>
@@ -6685,7 +6550,7 @@
           <w:numId w:val="1"/>
         </w:numPr>
       </w:pPr>
-      <w:bookmarkStart w:id="27" w:name="_Toc166155104"/>
+      <w:bookmarkStart w:id="26" w:name="_Toc166155104"/>
       <w:r>
         <w:rPr>
           <w:rFonts w:hint="eastAsia"/>
@@ -6693,7 +6558,7 @@
         <w:lastRenderedPageBreak/>
         <w:t>セキュリティ要件</w:t>
       </w:r>
-      <w:bookmarkEnd w:id="27"/>
+      <w:bookmarkEnd w:id="26"/>
     </w:p>
     <w:p>
       <w:pPr>
@@ -6703,14 +6568,14 @@
           <w:numId w:val="1"/>
         </w:numPr>
       </w:pPr>
-      <w:bookmarkStart w:id="28" w:name="_Toc166155105"/>
+      <w:bookmarkStart w:id="27" w:name="_Toc166155105"/>
       <w:r>
         <w:rPr>
           <w:rFonts w:hint="eastAsia"/>
         </w:rPr>
         <w:t>情報セキュリティ</w:t>
       </w:r>
-      <w:bookmarkEnd w:id="28"/>
+      <w:bookmarkEnd w:id="27"/>
     </w:p>
     <w:p>
       <w:r>
@@ -6784,15 +6649,7 @@
         <w:t>T</w:t>
       </w:r>
       <w:r>
-        <w:t>era Term５を用いて、</w:t>
-      </w:r>
-      <w:proofErr w:type="spellStart"/>
-      <w:r>
-        <w:t>ssh</w:t>
-      </w:r>
-      <w:proofErr w:type="spellEnd"/>
-      <w:r>
-        <w:t>方式によるアクセスを実施。</w:t>
+        <w:t>era Term５を用いて、ssh方式によるアクセスを実施。</w:t>
       </w:r>
     </w:p>
     <w:p/>
@@ -6818,7 +6675,6 @@
       </w:r>
     </w:p>
     <w:p>
-      <w:proofErr w:type="spellStart"/>
       <w:r>
         <w:t>Firewal</w:t>
       </w:r>
@@ -6829,42 +6685,16 @@
         <w:t>l</w:t>
       </w:r>
       <w:r>
-        <w:t>d</w:t>
-      </w:r>
-      <w:proofErr w:type="spellEnd"/>
-      <w:r>
-        <w:t>、</w:t>
-      </w:r>
-      <w:r>
-        <w:rPr>
-          <w:rStyle w:val="aa"/>
-        </w:rPr>
-        <w:fldChar w:fldCharType="begin"/>
-      </w:r>
-      <w:r>
-        <w:rPr>
-          <w:rStyle w:val="aa"/>
-        </w:rPr>
-        <w:instrText xml:space="preserve"> HYPERLINK "https://knowledge.sakura.ad.jp/12348/" </w:instrText>
-      </w:r>
-      <w:r>
-        <w:rPr>
-          <w:rStyle w:val="aa"/>
-        </w:rPr>
-        <w:fldChar w:fldCharType="separate"/>
-      </w:r>
-      <w:r>
-        <w:rPr>
-          <w:rStyle w:val="aa"/>
-        </w:rPr>
-        <w:t>SiteGuard Lite</w:t>
-      </w:r>
-      <w:r>
-        <w:rPr>
-          <w:rStyle w:val="aa"/>
-        </w:rPr>
-        <w:fldChar w:fldCharType="end"/>
-      </w:r>
+        <w:t>d、</w:t>
+      </w:r>
+      <w:hyperlink r:id="rId9" w:history="1">
+        <w:r>
+          <w:rPr>
+            <w:rStyle w:val="aa"/>
+          </w:rPr>
+          <w:t>SiteGuard Lite</w:t>
+        </w:r>
+      </w:hyperlink>
       <w:r>
         <w:t>を実施。</w:t>
       </w:r>
@@ -6908,7 +6738,6 @@
       </w:r>
     </w:p>
     <w:p>
-      <w:proofErr w:type="spellStart"/>
       <w:r>
         <w:t>Firewal</w:t>
       </w:r>
@@ -6919,19 +6748,10 @@
         <w:t>l</w:t>
       </w:r>
       <w:r>
-        <w:t>d</w:t>
-      </w:r>
-      <w:proofErr w:type="spellEnd"/>
-      <w:r>
-        <w:t>、</w:t>
-      </w:r>
-      <w:proofErr w:type="spellStart"/>
-      <w:r>
-        <w:t>SiteGuard</w:t>
-      </w:r>
-      <w:proofErr w:type="spellEnd"/>
-      <w:r>
-        <w:t xml:space="preserve"> Lite</w:t>
+        <w:t>d、</w:t>
+      </w:r>
+      <w:r>
+        <w:t>SiteGuard Lite</w:t>
       </w:r>
       <w:r>
         <w:t>を実施。</w:t>
@@ -7002,14 +6822,14 @@
           <w:numId w:val="1"/>
         </w:numPr>
       </w:pPr>
-      <w:bookmarkStart w:id="29" w:name="_Toc166155106"/>
+      <w:bookmarkStart w:id="28" w:name="_Toc166155106"/>
       <w:r>
         <w:rPr>
           <w:rFonts w:hint="eastAsia"/>
         </w:rPr>
         <w:t>稼働環境</w:t>
       </w:r>
-      <w:bookmarkEnd w:id="29"/>
+      <w:bookmarkEnd w:id="28"/>
     </w:p>
     <w:p>
       <w:r>
@@ -7048,14 +6868,14 @@
           <w:numId w:val="1"/>
         </w:numPr>
       </w:pPr>
-      <w:bookmarkStart w:id="30" w:name="_Toc166155107"/>
+      <w:bookmarkStart w:id="29" w:name="_Toc166155107"/>
       <w:r>
         <w:rPr>
           <w:rFonts w:hint="eastAsia"/>
         </w:rPr>
         <w:t>テスト</w:t>
       </w:r>
-      <w:bookmarkEnd w:id="30"/>
+      <w:bookmarkEnd w:id="29"/>
     </w:p>
     <w:p>
       <w:r>
@@ -7068,6 +6888,7 @@
     <w:p/>
     <w:p>
       <w:r>
+        <w:lastRenderedPageBreak/>
         <w:t>実行予定のテストは以下の通り</w:t>
       </w:r>
     </w:p>
@@ -7237,7 +7058,7 @@
               </wp:anchor>
             </w:drawing>
           </mc:Choice>
-          <mc:Fallback xmlns:cx="http://schemas.microsoft.com/office/drawing/2014/chartex" xmlns:cx1="http://schemas.microsoft.com/office/drawing/2015/9/8/chartex" xmlns:cx2="http://schemas.microsoft.com/office/drawing/2015/10/21/chartex" xmlns:cx3="http://schemas.microsoft.com/office/drawing/2016/5/9/chartex" xmlns:cx4="http://schemas.microsoft.com/office/drawing/2016/5/10/chartex" xmlns:cx5="http://schemas.microsoft.com/office/drawing/2016/5/11/chartex" xmlns:cx6="http://schemas.microsoft.com/office/drawing/2016/5/12/chartex" xmlns:cx7="http://schemas.microsoft.com/office/drawing/2016/5/13/chartex" xmlns:cx8="http://schemas.microsoft.com/office/drawing/2016/5/14/chartex" xmlns:aink="http://schemas.microsoft.com/office/drawing/2016/ink" xmlns:am3d="http://schemas.microsoft.com/office/drawing/2017/model3d" xmlns:oel="http://schemas.microsoft.com/office/2019/extlst" xmlns:w16cex="http://schemas.microsoft.com/office/word/2018/wordml/cex" xmlns:w16cid="http://schemas.microsoft.com/office/word/2016/wordml/cid" xmlns:w16="http://schemas.microsoft.com/office/word/2018/wordml" xmlns:w16du="http://schemas.microsoft.com/office/word/2023/wordml/word16du" xmlns:w16sdtdh="http://schemas.microsoft.com/office/word/2020/wordml/sdtdatahash" xmlns:w16se="http://schemas.microsoft.com/office/word/2015/wordml/symex">
+          <mc:Fallback>
             <w:pict>
               <v:shape w14:anchorId="274B2C6B" id="_x0000_s1037" type="#_x0000_t202" style="position:absolute;left:0;text-align:left;margin-left:2.55pt;margin-top:13.55pt;width:421.2pt;height:110.6pt;z-index:251764736;visibility:visible;mso-wrap-style:square;mso-width-percent:0;mso-height-percent:200;mso-wrap-distance-left:9pt;mso-wrap-distance-top:3.6pt;mso-wrap-distance-right:9pt;mso-wrap-distance-bottom:3.6pt;mso-position-horizontal:absolute;mso-position-horizontal-relative:text;mso-position-vertical:absolute;mso-position-vertical-relative:text;mso-width-percent:0;mso-height-percent:200;mso-width-relative:margin;mso-height-relative:margin;v-text-anchor:top" o:gfxdata="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">
                 <v:textbox style="mso-fit-shape-to-text:t">
@@ -7369,7 +7190,7 @@
           <w:numId w:val="1"/>
         </w:numPr>
       </w:pPr>
-      <w:bookmarkStart w:id="31" w:name="_Toc166155108"/>
+      <w:bookmarkStart w:id="30" w:name="_Toc166155108"/>
       <w:r>
         <w:rPr>
           <w:rFonts w:hint="eastAsia"/>
@@ -7377,9 +7198,15 @@
         <w:lastRenderedPageBreak/>
         <w:t>移行要件</w:t>
       </w:r>
-      <w:bookmarkEnd w:id="31"/>
-    </w:p>
-    <w:p>
+      <w:bookmarkEnd w:id="30"/>
+    </w:p>
+    <w:p>
+      <w:r>
+        <w:rPr>
+          <w:rFonts w:hint="eastAsia"/>
+        </w:rPr>
+        <w:t>（</w:t>
+      </w:r>
       <w:r>
         <w:rPr>
           <w:rFonts w:hint="eastAsia"/>
@@ -7390,18 +7217,13 @@
         <w:rPr>
           <w:rFonts w:hint="eastAsia"/>
         </w:rPr>
-        <w:t>：</w:t>
-      </w:r>
-    </w:p>
-    <w:p>
-      <w:r>
-        <w:t>【</w:t>
-      </w:r>
-      <w:r>
-        <w:rPr>
-          <w:rFonts w:hint="eastAsia"/>
-        </w:rPr>
-        <w:t>今回はなし】</w:t>
+        <w:t>）：</w:t>
+      </w:r>
+      <w:r>
+        <w:rPr>
+          <w:rFonts w:hint="eastAsia"/>
+        </w:rPr>
+        <w:t>今回はなし</w:t>
       </w:r>
     </w:p>
     <w:p>
@@ -7412,14 +7234,14 @@
           <w:numId w:val="1"/>
         </w:numPr>
       </w:pPr>
-      <w:bookmarkStart w:id="32" w:name="_Toc166155109"/>
+      <w:bookmarkStart w:id="31" w:name="_Toc166155109"/>
       <w:r>
         <w:rPr>
           <w:rFonts w:hint="eastAsia"/>
         </w:rPr>
         <w:t>移行</w:t>
       </w:r>
-      <w:bookmarkEnd w:id="32"/>
+      <w:bookmarkEnd w:id="31"/>
     </w:p>
     <w:p>
       <w:pPr>
@@ -7429,14 +7251,14 @@
           <w:numId w:val="1"/>
         </w:numPr>
       </w:pPr>
-      <w:bookmarkStart w:id="33" w:name="_Toc166155110"/>
+      <w:bookmarkStart w:id="32" w:name="_Toc166155110"/>
       <w:r>
         <w:rPr>
           <w:rFonts w:hint="eastAsia"/>
         </w:rPr>
         <w:t>引継ぎ</w:t>
       </w:r>
-      <w:bookmarkEnd w:id="33"/>
+      <w:bookmarkEnd w:id="32"/>
     </w:p>
     <w:p>
       <w:pPr>
@@ -7452,24 +7274,18 @@
           <w:numId w:val="1"/>
         </w:numPr>
       </w:pPr>
-      <w:bookmarkStart w:id="34" w:name="_Toc166155111"/>
+      <w:bookmarkStart w:id="33" w:name="_Toc166155111"/>
       <w:r>
         <w:rPr>
           <w:rFonts w:hint="eastAsia"/>
         </w:rPr>
         <w:t>運用要件</w:t>
       </w:r>
-      <w:bookmarkEnd w:id="34"/>
-    </w:p>
-    <w:p>
-      <w:r>
-        <w:t>【今回はなし</w:t>
-      </w:r>
-      <w:r>
-        <w:rPr>
-          <w:rFonts w:hint="eastAsia"/>
-        </w:rPr>
-        <w:t>】</w:t>
+      <w:bookmarkEnd w:id="33"/>
+    </w:p>
+    <w:p>
+      <w:r>
+        <w:t>今回はなし</w:t>
       </w:r>
     </w:p>
     <w:p>
@@ -7480,14 +7296,14 @@
           <w:numId w:val="1"/>
         </w:numPr>
       </w:pPr>
-      <w:bookmarkStart w:id="35" w:name="_Toc166155112"/>
+      <w:bookmarkStart w:id="34" w:name="_Toc166155112"/>
       <w:r>
         <w:rPr>
           <w:rFonts w:hint="eastAsia"/>
         </w:rPr>
         <w:t>教育</w:t>
       </w:r>
-      <w:bookmarkEnd w:id="35"/>
+      <w:bookmarkEnd w:id="34"/>
       <w:r>
         <w:tab/>
       </w:r>
@@ -7497,10 +7313,19 @@
         <w:rPr>
           <w:rFonts w:hint="eastAsia"/>
         </w:rPr>
-        <w:t>とぴあIT</w:t>
-      </w:r>
-      <w:r>
-        <w:t>スクールで学んだことを中心に、補足すべき部分は独学にて行う。</w:t>
+        <w:t>職業訓練校で</w:t>
+      </w:r>
+      <w:r>
+        <w:t>学んだことを中心に、補足すべき部分は独学にて</w:t>
+      </w:r>
+      <w:r>
+        <w:rPr>
+          <w:rFonts w:hint="eastAsia"/>
+        </w:rPr>
+        <w:t>補完する</w:t>
+      </w:r>
+      <w:r>
+        <w:t>。</w:t>
       </w:r>
     </w:p>
     <w:p>
@@ -7511,14 +7336,14 @@
           <w:numId w:val="1"/>
         </w:numPr>
       </w:pPr>
-      <w:bookmarkStart w:id="36" w:name="_Toc166155113"/>
+      <w:bookmarkStart w:id="35" w:name="_Toc166155113"/>
       <w:r>
         <w:rPr>
           <w:rFonts w:hint="eastAsia"/>
         </w:rPr>
         <w:t>運用</w:t>
       </w:r>
-      <w:bookmarkEnd w:id="36"/>
+      <w:bookmarkEnd w:id="35"/>
     </w:p>
     <w:p>
       <w:r>
@@ -7536,7 +7361,31 @@
         <w:t>e</w:t>
       </w:r>
       <w:r>
-        <w:t>clipse内でリファクタリング（プロジェクト名変更）し入れ替えを行うことでダウンタイムを最小化することが可能。</w:t>
+        <w:t>clipse内でリファクタリング（プロジェクト名変更）</w:t>
+      </w:r>
+      <w:r>
+        <w:rPr>
+          <w:rFonts w:hint="eastAsia"/>
+        </w:rPr>
+        <w:t>のうえで</w:t>
+      </w:r>
+      <w:r>
+        <w:t>ダウンタイムを最小化</w:t>
+      </w:r>
+      <w:r>
+        <w:rPr>
+          <w:rFonts w:hint="eastAsia"/>
+        </w:rPr>
+        <w:t>し</w:t>
+      </w:r>
+      <w:r>
+        <w:t>入れ替えを行う</w:t>
+      </w:r>
+      <w:r>
+        <w:rPr>
+          <w:rFonts w:hint="eastAsia"/>
+        </w:rPr>
+        <w:t>。</w:t>
       </w:r>
     </w:p>
     <w:p>
@@ -7547,14 +7396,14 @@
           <w:numId w:val="1"/>
         </w:numPr>
       </w:pPr>
-      <w:bookmarkStart w:id="37" w:name="_Toc166155114"/>
+      <w:bookmarkStart w:id="36" w:name="_Toc166155114"/>
       <w:r>
         <w:rPr>
           <w:rFonts w:hint="eastAsia"/>
         </w:rPr>
         <w:t>保守</w:t>
       </w:r>
-      <w:bookmarkEnd w:id="37"/>
+      <w:bookmarkEnd w:id="36"/>
     </w:p>
     <w:p>
       <w:r>
@@ -7566,7 +7415,16 @@
     </w:p>
     <w:p>
       <w:r>
-        <w:t>不測の事態に備え、バックアップをローカルPCに保管しておく。</w:t>
+        <w:t>不測の事態に備え、バックアップをローカルPC</w:t>
+      </w:r>
+      <w:r>
+        <w:rPr>
+          <w:rFonts w:hint="eastAsia"/>
+        </w:rPr>
+        <w:t>及びGitHub上</w:t>
+      </w:r>
+      <w:r>
+        <w:t>に保管しておく。</w:t>
       </w:r>
     </w:p>
     <w:p/>
@@ -7584,14 +7442,14 @@
           <w:numId w:val="1"/>
         </w:numPr>
       </w:pPr>
-      <w:bookmarkStart w:id="38" w:name="_Toc166155115"/>
+      <w:bookmarkStart w:id="37" w:name="_Toc166155115"/>
       <w:r>
         <w:rPr>
           <w:rFonts w:hint="eastAsia"/>
         </w:rPr>
         <w:t>ドキュメント更新履歴</w:t>
       </w:r>
-      <w:bookmarkEnd w:id="38"/>
+      <w:bookmarkEnd w:id="37"/>
     </w:p>
     <w:p>
       <w:pPr>
@@ -7703,7 +7561,15 @@
             <w:tcW w:w="2124" w:type="dxa"/>
           </w:tcPr>
           <w:p>
-            <w:r>
+            <w:pPr>
+              <w:rPr>
+                <w:rFonts w:hint="eastAsia"/>
+              </w:rPr>
+            </w:pPr>
+            <w:r>
+              <w:rPr>
+                <w:rFonts w:hint="eastAsia"/>
+              </w:rPr>
               <w:t>秋田</w:t>
             </w:r>
           </w:p>
@@ -7751,6 +7617,11 @@
             <w:tcW w:w="2124" w:type="dxa"/>
           </w:tcPr>
           <w:p>
+            <w:pPr>
+              <w:rPr>
+                <w:rFonts w:hint="eastAsia"/>
+              </w:rPr>
+            </w:pPr>
             <w:r>
               <w:rPr>
                 <w:rFonts w:hint="eastAsia"/>
@@ -7779,11 +7650,85 @@
           </w:p>
         </w:tc>
       </w:tr>
+      <w:tr>
+        <w:tc>
+          <w:tcPr>
+            <w:tcW w:w="2124" w:type="dxa"/>
+          </w:tcPr>
+          <w:p>
+            <w:pPr>
+              <w:rPr>
+                <w:rFonts w:hint="eastAsia"/>
+              </w:rPr>
+            </w:pPr>
+            <w:r>
+              <w:rPr>
+                <w:rFonts w:hint="eastAsia"/>
+              </w:rPr>
+              <w:t>1.0.1</w:t>
+            </w:r>
+          </w:p>
+        </w:tc>
+        <w:tc>
+          <w:tcPr>
+            <w:tcW w:w="2124" w:type="dxa"/>
+          </w:tcPr>
+          <w:p>
+            <w:pPr>
+              <w:rPr>
+                <w:rFonts w:hint="eastAsia"/>
+              </w:rPr>
+            </w:pPr>
+            <w:r>
+              <w:rPr>
+                <w:rFonts w:hint="eastAsia"/>
+              </w:rPr>
+              <w:t>2024/5/12 17:00</w:t>
+            </w:r>
+          </w:p>
+        </w:tc>
+        <w:tc>
+          <w:tcPr>
+            <w:tcW w:w="2124" w:type="dxa"/>
+          </w:tcPr>
+          <w:p>
+            <w:pPr>
+              <w:rPr>
+                <w:rFonts w:hint="eastAsia"/>
+              </w:rPr>
+            </w:pPr>
+            <w:r>
+              <w:rPr>
+                <w:rFonts w:hint="eastAsia"/>
+              </w:rPr>
+              <w:t>秋田</w:t>
+            </w:r>
+          </w:p>
+        </w:tc>
+        <w:tc>
+          <w:tcPr>
+            <w:tcW w:w="2124" w:type="dxa"/>
+          </w:tcPr>
+          <w:p>
+            <w:pPr>
+              <w:rPr>
+                <w:rFonts w:hint="eastAsia"/>
+              </w:rPr>
+            </w:pPr>
+            <w:r>
+              <w:rPr>
+                <w:rFonts w:hint="eastAsia"/>
+              </w:rPr>
+              <w:t>一般向けに修正</w:t>
+            </w:r>
+          </w:p>
+        </w:tc>
+      </w:tr>
     </w:tbl>
     <w:p/>
     <w:p/>
     <w:sectPr>
-      <w:footerReference w:type="default" r:id="rId9"/>
+      <w:footerReference w:type="default" r:id="rId10"/>
       <w:pgSz w:w="11906" w:h="16838"/>
       <w:pgMar w:top="1985" w:right="1701" w:bottom="1701" w:left="1701" w:header="851" w:footer="992" w:gutter="0"/>
       <w:cols w:space="425"/>
@@ -7794,7 +7739,7 @@
 </file>
 
 <file path=word/endnotes.xml><?xml version="1.0" encoding="utf-8"?>
-<w:endnotes xmlns:wpc="http://schemas.microsoft.com/office/word/2010/wordprocessingCanvas" xmlns:mc="http://schemas.openxmlformats.org/markup-compatibility/2006" xmlns:o="urn:schemas-microsoft-com:office:office" xmlns:r="http://schemas.openxmlformats.org/officeDocument/2006/relationships" xmlns:m="http://schemas.openxmlformats.org/officeDocument/2006/math" xmlns:v="urn:schemas-microsoft-com:vml" xmlns:wp14="http://schemas.microsoft.com/office/word/2010/wordprocessingDrawing" xmlns:wp="http://schemas.openxmlformats.org/drawingml/2006/wordprocessingDrawing" xmlns:w10="urn:schemas-microsoft-com:office:word" xmlns:w="http://schemas.openxmlformats.org/wordprocessingml/2006/main" xmlns:w14="http://schemas.microsoft.com/office/word/2010/wordml" xmlns:w15="http://schemas.microsoft.com/office/word/2012/wordml" xmlns:wpg="http://schemas.microsoft.com/office/word/2010/wordprocessingGroup" xmlns:wpi="http://schemas.microsoft.com/office/word/2010/wordprocessingInk" xmlns:wne="http://schemas.microsoft.com/office/word/2006/wordml" xmlns:wps="http://schemas.microsoft.com/office/word/2010/wordprocessingShape" mc:Ignorable="w14 w15 wp14">
+<w:endnotes xmlns:wpc="http://schemas.microsoft.com/office/word/2010/wordprocessingCanvas" xmlns:cx="http://schemas.microsoft.com/office/drawing/2014/chartex" xmlns:cx1="http://schemas.microsoft.com/office/drawing/2015/9/8/chartex" xmlns:cx2="http://schemas.microsoft.com/office/drawing/2015/10/21/chartex" xmlns:cx3="http://schemas.microsoft.com/office/drawing/2016/5/9/chartex" xmlns:cx4="http://schemas.microsoft.com/office/drawing/2016/5/10/chartex" xmlns:cx5="http://schemas.microsoft.com/office/drawing/2016/5/11/chartex" xmlns:cx6="http://schemas.microsoft.com/office/drawing/2016/5/12/chartex" xmlns:cx7="http://schemas.microsoft.com/office/drawing/2016/5/13/chartex" xmlns:cx8="http://schemas.microsoft.com/office/drawing/2016/5/14/chartex" xmlns:mc="http://schemas.openxmlformats.org/markup-compatibility/2006" xmlns:aink="http://schemas.microsoft.com/office/drawing/2016/ink" xmlns:am3d="http://schemas.microsoft.com/office/drawing/2017/model3d" xmlns:o="urn:schemas-microsoft-com:office:office" xmlns:oel="http://schemas.microsoft.com/office/2019/extlst" xmlns:r="http://schemas.openxmlformats.org/officeDocument/2006/relationships" xmlns:m="http://schemas.openxmlformats.org/officeDocument/2006/math" xmlns:v="urn:schemas-microsoft-com:vml" xmlns:wp14="http://schemas.microsoft.com/office/word/2010/wordprocessingDrawing" xmlns:wp="http://schemas.openxmlformats.org/drawingml/2006/wordprocessingDrawing" xmlns:w10="urn:schemas-microsoft-com:office:word" xmlns:w="http://schemas.openxmlformats.org/wordprocessingml/2006/main" xmlns:w14="http://schemas.microsoft.com/office/word/2010/wordml" xmlns:w15="http://schemas.microsoft.com/office/word/2012/wordml" xmlns:w16cex="http://schemas.microsoft.com/office/word/2018/wordml/cex" xmlns:w16cid="http://schemas.microsoft.com/office/word/2016/wordml/cid" xmlns:w16="http://schemas.microsoft.com/office/word/2018/wordml" xmlns:w16du="http://schemas.microsoft.com/office/word/2023/wordml/word16du" xmlns:w16sdtdh="http://schemas.microsoft.com/office/word/2020/wordml/sdtdatahash" xmlns:w16se="http://schemas.microsoft.com/office/word/2015/wordml/symex" xmlns:wpg="http://schemas.microsoft.com/office/word/2010/wordprocessingGroup" xmlns:wpi="http://schemas.microsoft.com/office/word/2010/wordprocessingInk" xmlns:wne="http://schemas.microsoft.com/office/word/2006/wordml" xmlns:wps="http://schemas.microsoft.com/office/word/2010/wordprocessingShape" mc:Ignorable="w14 w15 w16se w16cid w16 w16cex w16sdtdh w16du wp14">
   <w:endnote w:type="separator" w:id="-1">
     <w:p>
       <w:r>
@@ -7813,7 +7758,7 @@
 </file>
 
 <file path=word/footer1.xml><?xml version="1.0" encoding="utf-8"?>
-<w:ftr xmlns:wpc="http://schemas.microsoft.com/office/word/2010/wordprocessingCanvas" xmlns:mc="http://schemas.openxmlformats.org/markup-compatibility/2006" xmlns:o="urn:schemas-microsoft-com:office:office" xmlns:r="http://schemas.openxmlformats.org/officeDocument/2006/relationships" xmlns:m="http://schemas.openxmlformats.org/officeDocument/2006/math" xmlns:v="urn:schemas-microsoft-com:vml" xmlns:wp14="http://schemas.microsoft.com/office/word/2010/wordprocessingDrawing" xmlns:wp="http://schemas.openxmlformats.org/drawingml/2006/wordprocessingDrawing" xmlns:w10="urn:schemas-microsoft-com:office:word" xmlns:w="http://schemas.openxmlformats.org/wordprocessingml/2006/main" xmlns:w14="http://schemas.microsoft.com/office/word/2010/wordml" xmlns:w15="http://schemas.microsoft.com/office/word/2012/wordml" xmlns:wpg="http://schemas.microsoft.com/office/word/2010/wordprocessingGroup" xmlns:wpi="http://schemas.microsoft.com/office/word/2010/wordprocessingInk" xmlns:wne="http://schemas.microsoft.com/office/word/2006/wordml" xmlns:wps="http://schemas.microsoft.com/office/word/2010/wordprocessingShape" mc:Ignorable="w14 w15 wp14">
+<w:ftr xmlns:wpc="http://schemas.microsoft.com/office/word/2010/wordprocessingCanvas" xmlns:cx="http://schemas.microsoft.com/office/drawing/2014/chartex" xmlns:cx1="http://schemas.microsoft.com/office/drawing/2015/9/8/chartex" xmlns:cx2="http://schemas.microsoft.com/office/drawing/2015/10/21/chartex" xmlns:cx3="http://schemas.microsoft.com/office/drawing/2016/5/9/chartex" xmlns:cx4="http://schemas.microsoft.com/office/drawing/2016/5/10/chartex" xmlns:cx5="http://schemas.microsoft.com/office/drawing/2016/5/11/chartex" xmlns:cx6="http://schemas.microsoft.com/office/drawing/2016/5/12/chartex" xmlns:cx7="http://schemas.microsoft.com/office/drawing/2016/5/13/chartex" xmlns:cx8="http://schemas.microsoft.com/office/drawing/2016/5/14/chartex" xmlns:mc="http://schemas.openxmlformats.org/markup-compatibility/2006" xmlns:aink="http://schemas.microsoft.com/office/drawing/2016/ink" xmlns:am3d="http://schemas.microsoft.com/office/drawing/2017/model3d" xmlns:o="urn:schemas-microsoft-com:office:office" xmlns:oel="http://schemas.microsoft.com/office/2019/extlst" xmlns:r="http://schemas.openxmlformats.org/officeDocument/2006/relationships" xmlns:m="http://schemas.openxmlformats.org/officeDocument/2006/math" xmlns:v="urn:schemas-microsoft-com:vml" xmlns:wp14="http://schemas.microsoft.com/office/word/2010/wordprocessingDrawing" xmlns:wp="http://schemas.openxmlformats.org/drawingml/2006/wordprocessingDrawing" xmlns:w10="urn:schemas-microsoft-com:office:word" xmlns:w="http://schemas.openxmlformats.org/wordprocessingml/2006/main" xmlns:w14="http://schemas.microsoft.com/office/word/2010/wordml" xmlns:w15="http://schemas.microsoft.com/office/word/2012/wordml" xmlns:w16cex="http://schemas.microsoft.com/office/word/2018/wordml/cex" xmlns:w16cid="http://schemas.microsoft.com/office/word/2016/wordml/cid" xmlns:w16="http://schemas.microsoft.com/office/word/2018/wordml" xmlns:w16du="http://schemas.microsoft.com/office/word/2023/wordml/word16du" xmlns:w16sdtdh="http://schemas.microsoft.com/office/word/2020/wordml/sdtdatahash" xmlns:w16se="http://schemas.microsoft.com/office/word/2015/wordml/symex" xmlns:wpg="http://schemas.microsoft.com/office/word/2010/wordprocessingGroup" xmlns:wpi="http://schemas.microsoft.com/office/word/2010/wordprocessingInk" xmlns:wne="http://schemas.microsoft.com/office/word/2006/wordml" xmlns:wps="http://schemas.microsoft.com/office/word/2010/wordprocessingShape" mc:Ignorable="w14 w15 w16se w16cid w16 w16cex w16sdtdh w16du wp14">
   <w:tbl>
     <w:tblPr>
       <w:tblW w:w="5000" w:type="pct"/>
@@ -7855,7 +7800,6 @@
             <w:dataBinding w:prefixMappings="xmlns:ns0='http://purl.org/dc/elements/1.1/' xmlns:ns1='http://schemas.openxmlformats.org/package/2006/metadata/core-properties' " w:xpath="/ns1:coreProperties[1]/ns0:creator[1]" w:storeItemID="{6C3C8BC8-F283-45AE-878A-BAB7291924A1}"/>
             <w:text/>
           </w:sdtPr>
-          <w:sdtEndPr/>
           <w:sdtContent>
             <w:p>
               <w:pPr>
@@ -7937,7 +7881,7 @@
 </file>
 
 <file path=word/footnotes.xml><?xml version="1.0" encoding="utf-8"?>
-<w:footnotes xmlns:wpc="http://schemas.microsoft.com/office/word/2010/wordprocessingCanvas" xmlns:mc="http://schemas.openxmlformats.org/markup-compatibility/2006" xmlns:o="urn:schemas-microsoft-com:office:office" xmlns:r="http://schemas.openxmlformats.org/officeDocument/2006/relationships" xmlns:m="http://schemas.openxmlformats.org/officeDocument/2006/math" xmlns:v="urn:schemas-microsoft-com:vml" xmlns:wp14="http://schemas.microsoft.com/office/word/2010/wordprocessingDrawing" xmlns:wp="http://schemas.openxmlformats.org/drawingml/2006/wordprocessingDrawing" xmlns:w10="urn:schemas-microsoft-com:office:word" xmlns:w="http://schemas.openxmlformats.org/wordprocessingml/2006/main" xmlns:w14="http://schemas.microsoft.com/office/word/2010/wordml" xmlns:w15="http://schemas.microsoft.com/office/word/2012/wordml" xmlns:wpg="http://schemas.microsoft.com/office/word/2010/wordprocessingGroup" xmlns:wpi="http://schemas.microsoft.com/office/word/2010/wordprocessingInk" xmlns:wne="http://schemas.microsoft.com/office/word/2006/wordml" xmlns:wps="http://schemas.microsoft.com/office/word/2010/wordprocessingShape" mc:Ignorable="w14 w15 wp14">
+<w:footnotes xmlns:wpc="http://schemas.microsoft.com/office/word/2010/wordprocessingCanvas" xmlns:cx="http://schemas.microsoft.com/office/drawing/2014/chartex" xmlns:cx1="http://schemas.microsoft.com/office/drawing/2015/9/8/chartex" xmlns:cx2="http://schemas.microsoft.com/office/drawing/2015/10/21/chartex" xmlns:cx3="http://schemas.microsoft.com/office/drawing/2016/5/9/chartex" xmlns:cx4="http://schemas.microsoft.com/office/drawing/2016/5/10/chartex" xmlns:cx5="http://schemas.microsoft.com/office/drawing/2016/5/11/chartex" xmlns:cx6="http://schemas.microsoft.com/office/drawing/2016/5/12/chartex" xmlns:cx7="http://schemas.microsoft.com/office/drawing/2016/5/13/chartex" xmlns:cx8="http://schemas.microsoft.com/office/drawing/2016/5/14/chartex" xmlns:mc="http://schemas.openxmlformats.org/markup-compatibility/2006" xmlns:aink="http://schemas.microsoft.com/office/drawing/2016/ink" xmlns:am3d="http://schemas.microsoft.com/office/drawing/2017/model3d" xmlns:o="urn:schemas-microsoft-com:office:office" xmlns:oel="http://schemas.microsoft.com/office/2019/extlst" xmlns:r="http://schemas.openxmlformats.org/officeDocument/2006/relationships" xmlns:m="http://schemas.openxmlformats.org/officeDocument/2006/math" xmlns:v="urn:schemas-microsoft-com:vml" xmlns:wp14="http://schemas.microsoft.com/office/word/2010/wordprocessingDrawing" xmlns:wp="http://schemas.openxmlformats.org/drawingml/2006/wordprocessingDrawing" xmlns:w10="urn:schemas-microsoft-com:office:word" xmlns:w="http://schemas.openxmlformats.org/wordprocessingml/2006/main" xmlns:w14="http://schemas.microsoft.com/office/word/2010/wordml" xmlns:w15="http://schemas.microsoft.com/office/word/2012/wordml" xmlns:w16cex="http://schemas.microsoft.com/office/word/2018/wordml/cex" xmlns:w16cid="http://schemas.microsoft.com/office/word/2016/wordml/cid" xmlns:w16="http://schemas.microsoft.com/office/word/2018/wordml" xmlns:w16du="http://schemas.microsoft.com/office/word/2023/wordml/word16du" xmlns:w16sdtdh="http://schemas.microsoft.com/office/word/2020/wordml/sdtdatahash" xmlns:w16se="http://schemas.microsoft.com/office/word/2015/wordml/symex" xmlns:wpg="http://schemas.microsoft.com/office/word/2010/wordprocessingGroup" xmlns:wpi="http://schemas.microsoft.com/office/word/2010/wordprocessingInk" xmlns:wne="http://schemas.microsoft.com/office/word/2006/wordml" xmlns:wps="http://schemas.microsoft.com/office/word/2010/wordprocessingShape" mc:Ignorable="w14 w15 w16se w16cid w16 w16cex w16sdtdh w16du wp14">
   <w:footnote w:type="separator" w:id="-1">
     <w:p>
       <w:r>
@@ -7956,7 +7900,7 @@
 </file>
 
 <file path=word/numbering.xml><?xml version="1.0" encoding="utf-8"?>
-<w:numbering xmlns:wpc="http://schemas.microsoft.com/office/word/2010/wordprocessingCanvas" xmlns:mc="http://schemas.openxmlformats.org/markup-compatibility/2006" xmlns:o="urn:schemas-microsoft-com:office:office" xmlns:r="http://schemas.openxmlformats.org/officeDocument/2006/relationships" xmlns:m="http://schemas.openxmlformats.org/officeDocument/2006/math" xmlns:v="urn:schemas-microsoft-com:vml" xmlns:wp14="http://schemas.microsoft.com/office/word/2010/wordprocessingDrawing" xmlns:wp="http://schemas.openxmlformats.org/drawingml/2006/wordprocessingDrawing" xmlns:w10="urn:schemas-microsoft-com:office:word" xmlns:w="http://schemas.openxmlformats.org/wordprocessingml/2006/main" xmlns:w14="http://schemas.microsoft.com/office/word/2010/wordml" xmlns:w15="http://schemas.microsoft.com/office/word/2012/wordml" xmlns:wpg="http://schemas.microsoft.com/office/word/2010/wordprocessingGroup" xmlns:wpi="http://schemas.microsoft.com/office/word/2010/wordprocessingInk" xmlns:wne="http://schemas.microsoft.com/office/word/2006/wordml" xmlns:wps="http://schemas.microsoft.com/office/word/2010/wordprocessingShape" mc:Ignorable="w14 w15 wp14">
+<w:numbering xmlns:wpc="http://schemas.microsoft.com/office/word/2010/wordprocessingCanvas" xmlns:cx="http://schemas.microsoft.com/office/drawing/2014/chartex" xmlns:cx1="http://schemas.microsoft.com/office/drawing/2015/9/8/chartex" xmlns:cx2="http://schemas.microsoft.com/office/drawing/2015/10/21/chartex" xmlns:cx3="http://schemas.microsoft.com/office/drawing/2016/5/9/chartex" xmlns:cx4="http://schemas.microsoft.com/office/drawing/2016/5/10/chartex" xmlns:cx5="http://schemas.microsoft.com/office/drawing/2016/5/11/chartex" xmlns:cx6="http://schemas.microsoft.com/office/drawing/2016/5/12/chartex" xmlns:cx7="http://schemas.microsoft.com/office/drawing/2016/5/13/chartex" xmlns:cx8="http://schemas.microsoft.com/office/drawing/2016/5/14/chartex" xmlns:mc="http://schemas.openxmlformats.org/markup-compatibility/2006" xmlns:aink="http://schemas.microsoft.com/office/drawing/2016/ink" xmlns:am3d="http://schemas.microsoft.com/office/drawing/2017/model3d" xmlns:o="urn:schemas-microsoft-com:office:office" xmlns:oel="http://schemas.microsoft.com/office/2019/extlst" xmlns:r="http://schemas.openxmlformats.org/officeDocument/2006/relationships" xmlns:m="http://schemas.openxmlformats.org/officeDocument/2006/math" xmlns:v="urn:schemas-microsoft-com:vml" xmlns:wp14="http://schemas.microsoft.com/office/word/2010/wordprocessingDrawing" xmlns:wp="http://schemas.openxmlformats.org/drawingml/2006/wordprocessingDrawing" xmlns:w10="urn:schemas-microsoft-com:office:word" xmlns:w="http://schemas.openxmlformats.org/wordprocessingml/2006/main" xmlns:w14="http://schemas.microsoft.com/office/word/2010/wordml" xmlns:w15="http://schemas.microsoft.com/office/word/2012/wordml" xmlns:w16cex="http://schemas.microsoft.com/office/word/2018/wordml/cex" xmlns:w16cid="http://schemas.microsoft.com/office/word/2016/wordml/cid" xmlns:w16="http://schemas.microsoft.com/office/word/2018/wordml" xmlns:w16du="http://schemas.microsoft.com/office/word/2023/wordml/word16du" xmlns:w16sdtdh="http://schemas.microsoft.com/office/word/2020/wordml/sdtdatahash" xmlns:w16se="http://schemas.microsoft.com/office/word/2015/wordml/symex" xmlns:wpg="http://schemas.microsoft.com/office/word/2010/wordprocessingGroup" xmlns:wpi="http://schemas.microsoft.com/office/word/2010/wordprocessingInk" xmlns:wne="http://schemas.microsoft.com/office/word/2006/wordml" xmlns:wps="http://schemas.microsoft.com/office/word/2010/wordprocessingShape" mc:Ignorable="w14 w15 w16se w16cid w16 w16cex w16sdtdh w16du wp14">
   <w:abstractNum w:abstractNumId="0" w15:restartNumberingAfterBreak="0">
     <w:nsid w:val="02482F0B"/>
     <w:multiLevelType w:val="hybridMultilevel"/>
@@ -9403,56 +9347,56 @@
       </w:rPr>
     </w:lvl>
   </w:abstractNum>
-  <w:num w:numId="1">
+  <w:num w:numId="1" w16cid:durableId="182718133">
     <w:abstractNumId w:val="12"/>
   </w:num>
-  <w:num w:numId="2">
+  <w:num w:numId="2" w16cid:durableId="1716736844">
     <w:abstractNumId w:val="11"/>
   </w:num>
-  <w:num w:numId="3">
+  <w:num w:numId="3" w16cid:durableId="325330433">
     <w:abstractNumId w:val="0"/>
   </w:num>
-  <w:num w:numId="4">
+  <w:num w:numId="4" w16cid:durableId="555505275">
     <w:abstractNumId w:val="4"/>
   </w:num>
-  <w:num w:numId="5">
+  <w:num w:numId="5" w16cid:durableId="450512349">
     <w:abstractNumId w:val="2"/>
   </w:num>
-  <w:num w:numId="6">
+  <w:num w:numId="6" w16cid:durableId="54472867">
     <w:abstractNumId w:val="7"/>
   </w:num>
-  <w:num w:numId="7">
+  <w:num w:numId="7" w16cid:durableId="2127774160">
     <w:abstractNumId w:val="5"/>
   </w:num>
-  <w:num w:numId="8">
+  <w:num w:numId="8" w16cid:durableId="155802471">
     <w:abstractNumId w:val="9"/>
   </w:num>
-  <w:num w:numId="9">
+  <w:num w:numId="9" w16cid:durableId="1213930065">
     <w:abstractNumId w:val="8"/>
   </w:num>
-  <w:num w:numId="10">
+  <w:num w:numId="10" w16cid:durableId="991560081">
     <w:abstractNumId w:val="14"/>
   </w:num>
-  <w:num w:numId="11">
+  <w:num w:numId="11" w16cid:durableId="1653679215">
     <w:abstractNumId w:val="13"/>
   </w:num>
-  <w:num w:numId="12">
+  <w:num w:numId="12" w16cid:durableId="99419476">
     <w:abstractNumId w:val="6"/>
   </w:num>
-  <w:num w:numId="13">
+  <w:num w:numId="13" w16cid:durableId="304547094">
     <w:abstractNumId w:val="3"/>
   </w:num>
-  <w:num w:numId="14">
+  <w:num w:numId="14" w16cid:durableId="1180200652">
     <w:abstractNumId w:val="1"/>
   </w:num>
-  <w:num w:numId="15">
+  <w:num w:numId="15" w16cid:durableId="889264248">
     <w:abstractNumId w:val="10"/>
   </w:num>
 </w:numbering>
 </file>
 
 <file path=word/styles.xml><?xml version="1.0" encoding="utf-8"?>
-<w:styles xmlns:mc="http://schemas.openxmlformats.org/markup-compatibility/2006" xmlns:r="http://schemas.openxmlformats.org/officeDocument/2006/relationships" xmlns:w="http://schemas.openxmlformats.org/wordprocessingml/2006/main" xmlns:w14="http://schemas.microsoft.com/office/word/2010/wordml" xmlns:w15="http://schemas.microsoft.com/office/word/2012/wordml" mc:Ignorable="w14 w15">
+<w:styles xmlns:mc="http://schemas.openxmlformats.org/markup-compatibility/2006" xmlns:r="http://schemas.openxmlformats.org/officeDocument/2006/relationships" xmlns:w="http://schemas.openxmlformats.org/wordprocessingml/2006/main" xmlns:w14="http://schemas.microsoft.com/office/word/2010/wordml" xmlns:w15="http://schemas.microsoft.com/office/word/2012/wordml" xmlns:w16cex="http://schemas.microsoft.com/office/word/2018/wordml/cex" xmlns:w16cid="http://schemas.microsoft.com/office/word/2016/wordml/cid" xmlns:w16="http://schemas.microsoft.com/office/word/2018/wordml" xmlns:w16du="http://schemas.microsoft.com/office/word/2023/wordml/word16du" xmlns:w16sdtdh="http://schemas.microsoft.com/office/word/2020/wordml/sdtdatahash" xmlns:w16se="http://schemas.microsoft.com/office/word/2015/wordml/symex" mc:Ignorable="w14 w15 w16se w16cid w16 w16cex w16sdtdh w16du">
   <w:docDefaults>
     <w:rPrDefault>
       <w:rPr>
@@ -9465,7 +9409,7 @@
     </w:rPrDefault>
     <w:pPrDefault/>
   </w:docDefaults>
-  <w:latentStyles w:defLockedState="0" w:defUIPriority="99" w:defSemiHidden="0" w:defUnhideWhenUsed="0" w:defQFormat="0" w:count="371">
+  <w:latentStyles w:defLockedState="0" w:defUIPriority="99" w:defSemiHidden="0" w:defUnhideWhenUsed="0" w:defQFormat="0" w:count="376">
     <w:lsdException w:name="Normal" w:uiPriority="0" w:qFormat="1"/>
     <w:lsdException w:name="heading 1" w:uiPriority="9" w:qFormat="1"/>
     <w:lsdException w:name="heading 2" w:semiHidden="1" w:uiPriority="9" w:unhideWhenUsed="1" w:qFormat="1"/>
@@ -9837,6 +9781,11 @@
     <w:lsdException w:name="List Table 5 Dark Accent 6" w:uiPriority="50"/>
     <w:lsdException w:name="List Table 6 Colorful Accent 6" w:uiPriority="51"/>
     <w:lsdException w:name="List Table 7 Colorful Accent 6" w:uiPriority="52"/>
+    <w:lsdException w:name="Mention" w:semiHidden="1" w:unhideWhenUsed="1"/>
+    <w:lsdException w:name="Smart Hyperlink" w:semiHidden="1" w:unhideWhenUsed="1"/>
+    <w:lsdException w:name="Hashtag" w:semiHidden="1" w:unhideWhenUsed="1"/>
+    <w:lsdException w:name="Unresolved Mention" w:semiHidden="1" w:unhideWhenUsed="1"/>
+    <w:lsdException w:name="Smart Link" w:semiHidden="1" w:unhideWhenUsed="1"/>
   </w:latentStyles>
   <w:style w:type="paragraph" w:default="1" w:styleId="a">
     <w:name w:val="Normal"/>
@@ -10117,7 +10066,7 @@
 </file>
 
 <file path=word/glossary/document.xml><?xml version="1.0" encoding="utf-8"?>
-<w:glossaryDocument xmlns:wpc="http://schemas.microsoft.com/office/word/2010/wordprocessingCanvas" xmlns:mc="http://schemas.openxmlformats.org/markup-compatibility/2006" xmlns:o="urn:schemas-microsoft-com:office:office" xmlns:r="http://schemas.openxmlformats.org/officeDocument/2006/relationships" xmlns:m="http://schemas.openxmlformats.org/officeDocument/2006/math" xmlns:v="urn:schemas-microsoft-com:vml" xmlns:wp14="http://schemas.microsoft.com/office/word/2010/wordprocessingDrawing" xmlns:wp="http://schemas.openxmlformats.org/drawingml/2006/wordprocessingDrawing" xmlns:w10="urn:schemas-microsoft-com:office:word" xmlns:w="http://schemas.openxmlformats.org/wordprocessingml/2006/main" xmlns:w14="http://schemas.microsoft.com/office/word/2010/wordml" xmlns:w15="http://schemas.microsoft.com/office/word/2012/wordml" xmlns:wpg="http://schemas.microsoft.com/office/word/2010/wordprocessingGroup" xmlns:wpi="http://schemas.microsoft.com/office/word/2010/wordprocessingInk" xmlns:wne="http://schemas.microsoft.com/office/word/2006/wordml" xmlns:wps="http://schemas.microsoft.com/office/word/2010/wordprocessingShape" mc:Ignorable="w14 w15 wp14">
+<w:glossaryDocument xmlns:wpc="http://schemas.microsoft.com/office/word/2010/wordprocessingCanvas" xmlns:cx="http://schemas.microsoft.com/office/drawing/2014/chartex" xmlns:cx1="http://schemas.microsoft.com/office/drawing/2015/9/8/chartex" xmlns:cx2="http://schemas.microsoft.com/office/drawing/2015/10/21/chartex" xmlns:cx3="http://schemas.microsoft.com/office/drawing/2016/5/9/chartex" xmlns:cx4="http://schemas.microsoft.com/office/drawing/2016/5/10/chartex" xmlns:cx5="http://schemas.microsoft.com/office/drawing/2016/5/11/chartex" xmlns:cx6="http://schemas.microsoft.com/office/drawing/2016/5/12/chartex" xmlns:cx7="http://schemas.microsoft.com/office/drawing/2016/5/13/chartex" xmlns:cx8="http://schemas.microsoft.com/office/drawing/2016/5/14/chartex" xmlns:mc="http://schemas.openxmlformats.org/markup-compatibility/2006" xmlns:aink="http://schemas.microsoft.com/office/drawing/2016/ink" xmlns:am3d="http://schemas.microsoft.com/office/drawing/2017/model3d" xmlns:o="urn:schemas-microsoft-com:office:office" xmlns:oel="http://schemas.microsoft.com/office/2019/extlst" xmlns:r="http://schemas.openxmlformats.org/officeDocument/2006/relationships" xmlns:m="http://schemas.openxmlformats.org/officeDocument/2006/math" xmlns:v="urn:schemas-microsoft-com:vml" xmlns:wp14="http://schemas.microsoft.com/office/word/2010/wordprocessingDrawing" xmlns:wp="http://schemas.openxmlformats.org/drawingml/2006/wordprocessingDrawing" xmlns:w10="urn:schemas-microsoft-com:office:word" xmlns:w="http://schemas.openxmlformats.org/wordprocessingml/2006/main" xmlns:w14="http://schemas.microsoft.com/office/word/2010/wordml" xmlns:w15="http://schemas.microsoft.com/office/word/2012/wordml" xmlns:w16cex="http://schemas.microsoft.com/office/word/2018/wordml/cex" xmlns:w16cid="http://schemas.microsoft.com/office/word/2016/wordml/cid" xmlns:w16="http://schemas.microsoft.com/office/word/2018/wordml" xmlns:w16du="http://schemas.microsoft.com/office/word/2023/wordml/word16du" xmlns:w16sdtdh="http://schemas.microsoft.com/office/word/2020/wordml/sdtdatahash" xmlns:w16se="http://schemas.microsoft.com/office/word/2015/wordml/symex" xmlns:wpg="http://schemas.microsoft.com/office/word/2010/wordprocessingGroup" xmlns:wpi="http://schemas.microsoft.com/office/word/2010/wordprocessingInk" xmlns:wne="http://schemas.microsoft.com/office/word/2006/wordml" xmlns:wps="http://schemas.microsoft.com/office/word/2010/wordprocessingShape" mc:Ignorable="w14 w15 w16se w16cid w16 w16cex w16sdtdh w16du wp14">
   <w:docParts>
     <w:docPart>
       <w:docPartPr>
@@ -10145,23 +10094,7 @@
               <w:color w:val="FFFFFF" w:themeColor="background1"/>
               <w:lang w:val="ja-JP"/>
             </w:rPr>
-            <w:t>[</w:t>
-          </w:r>
-          <w:r>
-            <w:rPr>
-              <w:caps/>
-              <w:color w:val="FFFFFF" w:themeColor="background1"/>
-              <w:lang w:val="ja-JP"/>
-            </w:rPr>
-            <w:t>作成者名</w:t>
-          </w:r>
-          <w:r>
-            <w:rPr>
-              <w:caps/>
-              <w:color w:val="FFFFFF" w:themeColor="background1"/>
-              <w:lang w:val="ja-JP"/>
-            </w:rPr>
-            <w:t>]</w:t>
+            <w:t>[作成者名]</w:t>
           </w:r>
         </w:p>
       </w:docPartBody>
@@ -10171,7 +10104,7 @@
 </file>
 
 <file path=word/glossary/fontTable.xml><?xml version="1.0" encoding="utf-8"?>
-<w:fonts xmlns:mc="http://schemas.openxmlformats.org/markup-compatibility/2006" xmlns:r="http://schemas.openxmlformats.org/officeDocument/2006/relationships" xmlns:w="http://schemas.openxmlformats.org/wordprocessingml/2006/main" xmlns:w14="http://schemas.microsoft.com/office/word/2010/wordml" xmlns:w15="http://schemas.microsoft.com/office/word/2012/wordml" mc:Ignorable="w14 w15">
+<w:fonts xmlns:mc="http://schemas.openxmlformats.org/markup-compatibility/2006" xmlns:r="http://schemas.openxmlformats.org/officeDocument/2006/relationships" xmlns:w="http://schemas.openxmlformats.org/wordprocessingml/2006/main" xmlns:w14="http://schemas.microsoft.com/office/word/2010/wordml" xmlns:w15="http://schemas.microsoft.com/office/word/2012/wordml" xmlns:w16cex="http://schemas.microsoft.com/office/word/2018/wordml/cex" xmlns:w16cid="http://schemas.microsoft.com/office/word/2016/wordml/cid" xmlns:w16="http://schemas.microsoft.com/office/word/2018/wordml" xmlns:w16du="http://schemas.microsoft.com/office/word/2023/wordml/word16du" xmlns:w16sdtdh="http://schemas.microsoft.com/office/word/2020/wordml/sdtdatahash" xmlns:w16se="http://schemas.microsoft.com/office/word/2015/wordml/symex" mc:Ignorable="w14 w15 w16se w16cid w16 w16cex w16sdtdh w16du">
   <w:font w:name="Times New Roman">
     <w:panose1 w:val="02020603050405020304"/>
     <w:charset w:val="00"/>
@@ -10200,41 +10133,11 @@
     <w:pitch w:val="variable"/>
     <w:sig w:usb0="E00002FF" w:usb1="2AC7FDFF" w:usb2="00000016" w:usb3="00000000" w:csb0="0002009F" w:csb1="00000000"/>
   </w:font>
-  <w:font w:name="Century">
-    <w:panose1 w:val="02040604050505020304"/>
-    <w:charset w:val="00"/>
-    <w:family w:val="roman"/>
-    <w:pitch w:val="variable"/>
-    <w:sig w:usb0="00000287" w:usb1="00000000" w:usb2="00000000" w:usb3="00000000" w:csb0="0000009F" w:csb1="00000000"/>
-  </w:font>
-  <w:font w:name="ＭＳ 明朝">
-    <w:altName w:val="MS Mincho"/>
-    <w:panose1 w:val="02020609040205080304"/>
-    <w:charset w:val="80"/>
-    <w:family w:val="roman"/>
-    <w:pitch w:val="fixed"/>
-    <w:sig w:usb0="E00002FF" w:usb1="6AC7FDFB" w:usb2="08000012" w:usb3="00000000" w:csb0="0002009F" w:csb1="00000000"/>
-  </w:font>
-  <w:font w:name="ＭＳ ゴシック">
-    <w:altName w:val="MS Gothic"/>
-    <w:panose1 w:val="020B0609070205080204"/>
-    <w:charset w:val="80"/>
-    <w:family w:val="modern"/>
-    <w:pitch w:val="fixed"/>
-    <w:sig w:usb0="E00002FF" w:usb1="6AC7FDFB" w:usb2="08000012" w:usb3="00000000" w:csb0="0002009F" w:csb1="00000000"/>
-  </w:font>
-  <w:font w:name="Arial">
-    <w:panose1 w:val="020B0604020202020204"/>
-    <w:charset w:val="00"/>
-    <w:family w:val="swiss"/>
-    <w:pitch w:val="variable"/>
-    <w:sig w:usb0="E0002EFF" w:usb1="C000785B" w:usb2="00000009" w:usb3="00000000" w:csb0="000001FF" w:csb1="00000000"/>
-  </w:font>
 </w:fonts>
 </file>
 
 <file path=word/glossary/settings.xml><?xml version="1.0" encoding="utf-8"?>
-<w:settings xmlns:mc="http://schemas.openxmlformats.org/markup-compatibility/2006" xmlns:o="urn:schemas-microsoft-com:office:office" xmlns:r="http://schemas.openxmlformats.org/officeDocument/2006/relationships" xmlns:m="http://schemas.openxmlformats.org/officeDocument/2006/math" xmlns:v="urn:schemas-microsoft-com:vml" xmlns:w10="urn:schemas-microsoft-com:office:word" xmlns:w="http://schemas.openxmlformats.org/wordprocessingml/2006/main" xmlns:w14="http://schemas.microsoft.com/office/word/2010/wordml" xmlns:w15="http://schemas.microsoft.com/office/word/2012/wordml" xmlns:sl="http://schemas.openxmlformats.org/schemaLibrary/2006/main" mc:Ignorable="w14 w15">
+<w:settings xmlns:mc="http://schemas.openxmlformats.org/markup-compatibility/2006" xmlns:o="urn:schemas-microsoft-com:office:office" xmlns:r="http://schemas.openxmlformats.org/officeDocument/2006/relationships" xmlns:m="http://schemas.openxmlformats.org/officeDocument/2006/math" xmlns:v="urn:schemas-microsoft-com:vml" xmlns:w10="urn:schemas-microsoft-com:office:word" xmlns:w="http://schemas.openxmlformats.org/wordprocessingml/2006/main" xmlns:w14="http://schemas.microsoft.com/office/word/2010/wordml" xmlns:w15="http://schemas.microsoft.com/office/word/2012/wordml" xmlns:w16cex="http://schemas.microsoft.com/office/word/2018/wordml/cex" xmlns:w16cid="http://schemas.microsoft.com/office/word/2016/wordml/cid" xmlns:w16="http://schemas.microsoft.com/office/word/2018/wordml" xmlns:w16du="http://schemas.microsoft.com/office/word/2023/wordml/word16du" xmlns:w16sdtdh="http://schemas.microsoft.com/office/word/2020/wordml/sdtdatahash" xmlns:w16se="http://schemas.microsoft.com/office/word/2015/wordml/symex" xmlns:sl="http://schemas.openxmlformats.org/schemaLibrary/2006/main" mc:Ignorable="w14 w15 w16se w16cid w16 w16cex w16sdtdh w16du">
   <w:view w:val="normal"/>
   <w:bordersDoNotSurroundHeader/>
   <w:bordersDoNotSurroundFooter/>
@@ -10255,14 +10158,17 @@
     <w:compatSetting w:name="enableOpenTypeFeatures" w:uri="http://schemas.microsoft.com/office/word" w:val="1"/>
     <w:compatSetting w:name="doNotFlipMirrorIndents" w:uri="http://schemas.microsoft.com/office/word" w:val="1"/>
     <w:compatSetting w:name="differentiateMultirowTableHeaders" w:uri="http://schemas.microsoft.com/office/word" w:val="1"/>
+    <w:compatSetting w:name="useWord2013TrackBottomHyphenation" w:uri="http://schemas.microsoft.com/office/word" w:val="1"/>
   </w:compat>
   <w:rsids>
     <w:rsidRoot w:val="00D94D13"/>
     <w:rsid w:val="004F4B5B"/>
     <w:rsid w:val="00515095"/>
+    <w:rsid w:val="00843B18"/>
     <w:rsid w:val="00C56140"/>
     <w:rsid w:val="00CC4947"/>
     <w:rsid w:val="00D94D13"/>
+    <w:rsid w:val="00EB6BD2"/>
   </w:rsids>
   <m:mathPr>
     <m:mathFont m:val="Cambria Math"/>
@@ -10286,7 +10192,7 @@
 </file>
 
 <file path=word/glossary/styles.xml><?xml version="1.0" encoding="utf-8"?>
-<w:styles xmlns:mc="http://schemas.openxmlformats.org/markup-compatibility/2006" xmlns:r="http://schemas.openxmlformats.org/officeDocument/2006/relationships" xmlns:w="http://schemas.openxmlformats.org/wordprocessingml/2006/main" xmlns:w14="http://schemas.microsoft.com/office/word/2010/wordml" xmlns:w15="http://schemas.microsoft.com/office/word/2012/wordml" mc:Ignorable="w14 w15">
+<w:styles xmlns:mc="http://schemas.openxmlformats.org/markup-compatibility/2006" xmlns:r="http://schemas.openxmlformats.org/officeDocument/2006/relationships" xmlns:w="http://schemas.openxmlformats.org/wordprocessingml/2006/main" xmlns:w14="http://schemas.microsoft.com/office/word/2010/wordml" xmlns:w15="http://schemas.microsoft.com/office/word/2012/wordml" xmlns:w16cex="http://schemas.microsoft.com/office/word/2018/wordml/cex" xmlns:w16cid="http://schemas.microsoft.com/office/word/2016/wordml/cid" xmlns:w16="http://schemas.microsoft.com/office/word/2018/wordml" xmlns:w16du="http://schemas.microsoft.com/office/word/2023/wordml/word16du" xmlns:w16sdtdh="http://schemas.microsoft.com/office/word/2020/wordml/sdtdatahash" xmlns:w16se="http://schemas.microsoft.com/office/word/2015/wordml/symex" mc:Ignorable="w14 w15 w16se w16cid w16 w16cex w16sdtdh w16du">
   <w:docDefaults>
     <w:rPrDefault>
       <w:rPr>
@@ -10300,7 +10206,7 @@
     </w:rPrDefault>
     <w:pPrDefault/>
   </w:docDefaults>
-  <w:latentStyles w:defLockedState="0" w:defUIPriority="99" w:defSemiHidden="0" w:defUnhideWhenUsed="0" w:defQFormat="0" w:count="371">
+  <w:latentStyles w:defLockedState="0" w:defUIPriority="99" w:defSemiHidden="0" w:defUnhideWhenUsed="0" w:defQFormat="0" w:count="376">
     <w:lsdException w:name="Normal" w:uiPriority="0" w:qFormat="1"/>
     <w:lsdException w:name="heading 1" w:uiPriority="9" w:qFormat="1"/>
     <w:lsdException w:name="heading 2" w:semiHidden="1" w:uiPriority="9" w:unhideWhenUsed="1" w:qFormat="1"/>
@@ -10672,6 +10578,11 @@
     <w:lsdException w:name="List Table 5 Dark Accent 6" w:uiPriority="50"/>
     <w:lsdException w:name="List Table 6 Colorful Accent 6" w:uiPriority="51"/>
     <w:lsdException w:name="List Table 7 Colorful Accent 6" w:uiPriority="52"/>
+    <w:lsdException w:name="Mention" w:semiHidden="1" w:unhideWhenUsed="1"/>
+    <w:lsdException w:name="Smart Hyperlink" w:semiHidden="1" w:unhideWhenUsed="1"/>
+    <w:lsdException w:name="Hashtag" w:semiHidden="1" w:unhideWhenUsed="1"/>
+    <w:lsdException w:name="Unresolved Mention" w:semiHidden="1" w:unhideWhenUsed="1"/>
+    <w:lsdException w:name="Smart Link" w:semiHidden="1" w:unhideWhenUsed="1"/>
   </w:latentStyles>
   <w:style w:type="paragraph" w:default="1" w:styleId="a">
     <w:name w:val="Normal"/>
@@ -10720,7 +10631,7 @@
 </file>
 
 <file path=word/glossary/webSettings.xml><?xml version="1.0" encoding="utf-8"?>
-<w:webSettings xmlns:mc="http://schemas.openxmlformats.org/markup-compatibility/2006" xmlns:r="http://schemas.openxmlformats.org/officeDocument/2006/relationships" xmlns:w="http://schemas.openxmlformats.org/wordprocessingml/2006/main" xmlns:w14="http://schemas.microsoft.com/office/word/2010/wordml" xmlns:w15="http://schemas.microsoft.com/office/word/2012/wordml" mc:Ignorable="w14 w15">
+<w:webSettings xmlns:mc="http://schemas.openxmlformats.org/markup-compatibility/2006" xmlns:r="http://schemas.openxmlformats.org/officeDocument/2006/relationships" xmlns:w="http://schemas.openxmlformats.org/wordprocessingml/2006/main" xmlns:w14="http://schemas.microsoft.com/office/word/2010/wordml" xmlns:w15="http://schemas.microsoft.com/office/word/2012/wordml" xmlns:w16cex="http://schemas.microsoft.com/office/word/2018/wordml/cex" xmlns:w16cid="http://schemas.microsoft.com/office/word/2016/wordml/cid" xmlns:w16="http://schemas.microsoft.com/office/word/2018/wordml" xmlns:w16du="http://schemas.microsoft.com/office/word/2023/wordml/word16du" xmlns:w16sdtdh="http://schemas.microsoft.com/office/word/2020/wordml/sdtdatahash" xmlns:w16se="http://schemas.microsoft.com/office/word/2015/wordml/symex" mc:Ignorable="w14 w15 w16se w16cid w16 w16cex w16sdtdh w16du">
   <w:optimizeForBrowser/>
   <w:allowPNG/>
 </w:webSettings>

</xml_diff>